<commit_message>
Removed "tuxmaster" from the default node list. Updated instructions for "availableNodes" and "loadedNodes".
</commit_message>
<xml_diff>
--- a/Instructions.docx
+++ b/Instructions.docx
@@ -33,7 +33,15 @@
             <w:rPr>
               <w:lang w:val="en-GB"/>
             </w:rPr>
-            <w:t>Contents</w:t>
+            <w:t>Content</w:t>
+          </w:r>
+          <w:bookmarkStart w:id="0" w:name="_GoBack"/>
+          <w:bookmarkEnd w:id="0"/>
+          <w:r>
+            <w:rPr>
+              <w:lang w:val="en-GB"/>
+            </w:rPr>
+            <w:t>s</w:t>
           </w:r>
         </w:p>
         <w:p>
@@ -74,131 +82,14 @@
             </w:rPr>
             <w:fldChar w:fldCharType="separate"/>
           </w:r>
-          <w:bookmarkStart w:id="0" w:name="_GoBack"/>
-          <w:bookmarkEnd w:id="0"/>
-          <w:r>
-            <w:rPr>
-              <w:rStyle w:val="Hyperlink"/>
-              <w:noProof/>
-            </w:rPr>
-            <w:fldChar w:fldCharType="begin"/>
-          </w:r>
-          <w:r>
-            <w:rPr>
-              <w:rStyle w:val="Hyperlink"/>
-              <w:noProof/>
-            </w:rPr>
-            <w:instrText xml:space="preserve"> </w:instrText>
-          </w:r>
-          <w:r>
-            <w:rPr>
-              <w:noProof/>
-            </w:rPr>
-            <w:instrText>HYPERLINK \l "_Toc454739300"</w:instrText>
-          </w:r>
-          <w:r>
-            <w:rPr>
-              <w:rStyle w:val="Hyperlink"/>
-              <w:noProof/>
-            </w:rPr>
-            <w:instrText xml:space="preserve"> </w:instrText>
-          </w:r>
-          <w:r>
-            <w:rPr>
-              <w:rStyle w:val="Hyperlink"/>
-              <w:noProof/>
-            </w:rPr>
-          </w:r>
-          <w:r>
-            <w:rPr>
-              <w:rStyle w:val="Hyperlink"/>
-              <w:noProof/>
-            </w:rPr>
-            <w:fldChar w:fldCharType="separate"/>
-          </w:r>
-          <w:r>
-            <w:rPr>
-              <w:rStyle w:val="Hyperlink"/>
-              <w:noProof/>
-              <w:lang w:val="en-GB"/>
-            </w:rPr>
-            <w:t>How to run simulation on remote cluster</w:t>
-          </w:r>
-          <w:r>
-            <w:rPr>
-              <w:noProof/>
-              <w:webHidden/>
-            </w:rPr>
-            <w:tab/>
-          </w:r>
-          <w:r>
-            <w:rPr>
-              <w:noProof/>
-              <w:webHidden/>
-            </w:rPr>
-            <w:fldChar w:fldCharType="begin"/>
-          </w:r>
-          <w:r>
-            <w:rPr>
-              <w:noProof/>
-              <w:webHidden/>
-            </w:rPr>
-            <w:instrText xml:space="preserve"> PAGEREF _Toc454739300 \h </w:instrText>
-          </w:r>
-          <w:r>
-            <w:rPr>
-              <w:noProof/>
-              <w:webHidden/>
-            </w:rPr>
-          </w:r>
-          <w:r>
-            <w:rPr>
-              <w:noProof/>
-              <w:webHidden/>
-            </w:rPr>
-            <w:fldChar w:fldCharType="separate"/>
-          </w:r>
-          <w:r>
-            <w:rPr>
-              <w:noProof/>
-              <w:webHidden/>
-            </w:rPr>
-            <w:t>1</w:t>
-          </w:r>
-          <w:r>
-            <w:rPr>
-              <w:noProof/>
-              <w:webHidden/>
-            </w:rPr>
-            <w:fldChar w:fldCharType="end"/>
-          </w:r>
-          <w:r>
-            <w:rPr>
-              <w:rStyle w:val="Hyperlink"/>
-              <w:noProof/>
-            </w:rPr>
-            <w:fldChar w:fldCharType="end"/>
-          </w:r>
-        </w:p>
-        <w:p>
-          <w:pPr>
-            <w:pStyle w:val="TOC2"/>
-            <w:tabs>
-              <w:tab w:val="right" w:leader="dot" w:pos="9350"/>
-            </w:tabs>
-            <w:rPr>
-              <w:noProof/>
-              <w:lang w:val="en-US" w:eastAsia="en-US"/>
-            </w:rPr>
-          </w:pPr>
-          <w:hyperlink w:anchor="_Toc454739301" w:history="1">
+          <w:hyperlink w:anchor="_Toc454745839" w:history="1">
             <w:r>
               <w:rPr>
                 <w:rStyle w:val="Hyperlink"/>
                 <w:noProof/>
                 <w:lang w:val="en-GB"/>
               </w:rPr>
-              <w:t>Preparing HPC cluster (under Linux)</w:t>
+              <w:t>How to run simulation on remote cluster</w:t>
             </w:r>
             <w:r>
               <w:rPr>
@@ -219,7 +110,7 @@
                 <w:noProof/>
                 <w:webHidden/>
               </w:rPr>
-              <w:instrText xml:space="preserve"> PAGEREF _Toc454739301 \h </w:instrText>
+              <w:instrText xml:space="preserve"> PAGEREF _Toc454745839 \h </w:instrText>
             </w:r>
             <w:r>
               <w:rPr>
@@ -261,13 +152,83 @@
               <w:lang w:val="en-US" w:eastAsia="en-US"/>
             </w:rPr>
           </w:pPr>
-          <w:hyperlink w:anchor="_Toc454739302" w:history="1">
+          <w:hyperlink w:anchor="_Toc454745840" w:history="1">
             <w:r>
               <w:rPr>
                 <w:rStyle w:val="Hyperlink"/>
                 <w:noProof/>
                 <w:lang w:val="en-GB"/>
               </w:rPr>
+              <w:t>Preparing HPC cluster (under Linux)</w:t>
+            </w:r>
+            <w:r>
+              <w:rPr>
+                <w:noProof/>
+                <w:webHidden/>
+              </w:rPr>
+              <w:tab/>
+            </w:r>
+            <w:r>
+              <w:rPr>
+                <w:noProof/>
+                <w:webHidden/>
+              </w:rPr>
+              <w:fldChar w:fldCharType="begin"/>
+            </w:r>
+            <w:r>
+              <w:rPr>
+                <w:noProof/>
+                <w:webHidden/>
+              </w:rPr>
+              <w:instrText xml:space="preserve"> PAGEREF _Toc454745840 \h </w:instrText>
+            </w:r>
+            <w:r>
+              <w:rPr>
+                <w:noProof/>
+                <w:webHidden/>
+              </w:rPr>
+            </w:r>
+            <w:r>
+              <w:rPr>
+                <w:noProof/>
+                <w:webHidden/>
+              </w:rPr>
+              <w:fldChar w:fldCharType="separate"/>
+            </w:r>
+            <w:r>
+              <w:rPr>
+                <w:noProof/>
+                <w:webHidden/>
+              </w:rPr>
+              <w:t>1</w:t>
+            </w:r>
+            <w:r>
+              <w:rPr>
+                <w:noProof/>
+                <w:webHidden/>
+              </w:rPr>
+              <w:fldChar w:fldCharType="end"/>
+            </w:r>
+          </w:hyperlink>
+        </w:p>
+        <w:p>
+          <w:pPr>
+            <w:pStyle w:val="TOC2"/>
+            <w:tabs>
+              <w:tab w:val="right" w:leader="dot" w:pos="9350"/>
+            </w:tabs>
+            <w:rPr>
+              <w:noProof/>
+              <w:lang w:val="en-US" w:eastAsia="en-US"/>
+            </w:rPr>
+          </w:pPr>
+          <w:hyperlink w:anchor="_Toc454745841" w:history="1">
+            <w:r>
+              <w:rPr>
+                <w:rStyle w:val="Hyperlink"/>
+                <w:noProof/>
+                <w:lang w:val="en-GB"/>
+              </w:rPr>
               <w:t>Preparing local machine (under Windows)</w:t>
             </w:r>
             <w:r>
@@ -289,7 +250,7 @@
                 <w:noProof/>
                 <w:webHidden/>
               </w:rPr>
-              <w:instrText xml:space="preserve"> PAGEREF _Toc454739302 \h </w:instrText>
+              <w:instrText xml:space="preserve"> PAGEREF _Toc454745841 \h </w:instrText>
             </w:r>
             <w:r>
               <w:rPr>
@@ -332,7 +293,7 @@
               <w:lang w:val="en-US"/>
             </w:rPr>
           </w:pPr>
-          <w:hyperlink w:anchor="_Toc454739303" w:history="1">
+          <w:hyperlink w:anchor="_Toc454745842" w:history="1">
             <w:r>
               <w:rPr>
                 <w:rStyle w:val="Hyperlink"/>
@@ -360,7 +321,7 @@
                 <w:noProof/>
                 <w:webHidden/>
               </w:rPr>
-              <w:instrText xml:space="preserve"> PAGEREF _Toc454739303 \h </w:instrText>
+              <w:instrText xml:space="preserve"> PAGEREF _Toc454745842 \h </w:instrText>
             </w:r>
             <w:r>
               <w:rPr>
@@ -428,7 +389,7 @@
           <w:lang w:val="en-GB"/>
         </w:rPr>
       </w:pPr>
-      <w:bookmarkStart w:id="1" w:name="_Toc454739300"/>
+      <w:bookmarkStart w:id="1" w:name="_Toc454745839"/>
       <w:r>
         <w:rPr>
           <w:lang w:val="en-GB"/>
@@ -445,7 +406,7 @@
           <w:lang w:val="en-GB"/>
         </w:rPr>
       </w:pPr>
-      <w:bookmarkStart w:id="2" w:name="_Toc454739301"/>
+      <w:bookmarkStart w:id="2" w:name="_Toc454745840"/>
       <w:r>
         <w:rPr>
           <w:lang w:val="en-GB"/>
@@ -477,21 +438,7 @@
         <w:rPr>
           <w:lang w:val="en-GB"/>
         </w:rPr>
-        <w:t>Make sure that “</w:t>
-      </w:r>
-      <w:proofErr w:type="spellStart"/>
-      <w:r>
-        <w:rPr>
-          <w:lang w:val="en-GB"/>
-        </w:rPr>
-        <w:t>mpic</w:t>
-      </w:r>
-      <w:proofErr w:type="spellEnd"/>
-      <w:r>
-        <w:rPr>
-          <w:lang w:val="en-GB"/>
-        </w:rPr>
-        <w:t>++” compiler is present in the system path.</w:t>
+        <w:t>Make sure that “mpic++” compiler is present in the system path.</w:t>
       </w:r>
     </w:p>
     <w:p>
@@ -744,7 +691,7 @@
           <w:lang w:val="en-GB"/>
         </w:rPr>
       </w:pPr>
-      <w:bookmarkStart w:id="3" w:name="_Toc454739302"/>
+      <w:bookmarkStart w:id="3" w:name="_Toc454745841"/>
       <w:r>
         <w:rPr>
           <w:lang w:val="en-GB"/>
@@ -775,21 +722,7 @@
         <w:rPr>
           <w:lang w:val="en-GB"/>
         </w:rPr>
-        <w:t xml:space="preserve">Make sure that you have </w:t>
-      </w:r>
-      <w:proofErr w:type="spellStart"/>
-      <w:r>
-        <w:rPr>
-          <w:lang w:val="en-GB"/>
-        </w:rPr>
-        <w:t>Matlab</w:t>
-      </w:r>
-      <w:proofErr w:type="spellEnd"/>
-      <w:r>
-        <w:rPr>
-          <w:lang w:val="en-GB"/>
-        </w:rPr>
-        <w:t xml:space="preserve"> installed on the machine.</w:t>
+        <w:t>Make sure that you have Matlab installed on the machine.</w:t>
       </w:r>
     </w:p>
     <w:p>
@@ -827,21 +760,7 @@
         <w:rPr>
           <w:lang w:val="en-GB"/>
         </w:rPr>
-        <w:t>Open file “&lt;root&gt;\host\Code\scripts\win-</w:t>
-      </w:r>
-      <w:proofErr w:type="spellStart"/>
-      <w:r>
-        <w:rPr>
-          <w:lang w:val="en-GB"/>
-        </w:rPr>
-        <w:t>lin</w:t>
-      </w:r>
-      <w:proofErr w:type="spellEnd"/>
-      <w:r>
-        <w:rPr>
-          <w:lang w:val="en-GB"/>
-        </w:rPr>
-        <w:t xml:space="preserve">\params.bat” and adjust the following </w:t>
+        <w:t xml:space="preserve">Open file “&lt;root&gt;\host\Code\scripts\win-lin\params.bat” and adjust the following </w:t>
       </w:r>
       <w:r>
         <w:rPr>
@@ -881,40 +800,17 @@
         </w:rPr>
       </w:pPr>
       <w:r>
-        <w:t>Open file “&lt;root&gt;\host\Code\</w:t>
-      </w:r>
-      <w:proofErr w:type="spellStart"/>
-      <w:r>
-        <w:t>BasicParams</w:t>
-      </w:r>
-      <w:proofErr w:type="spellEnd"/>
-      <w:r>
-        <w:t>\</w:t>
-      </w:r>
-      <w:proofErr w:type="spellStart"/>
-      <w:r>
-        <w:t>BasicParams.m</w:t>
-      </w:r>
-      <w:proofErr w:type="spellEnd"/>
-      <w:r>
-        <w:t xml:space="preserve">”, </w:t>
-      </w:r>
-      <w:r>
-        <w:t xml:space="preserve">set </w:t>
-      </w:r>
-      <w:proofErr w:type="spellStart"/>
-      <w:r>
-        <w:t>remoteHPC</w:t>
-      </w:r>
-      <w:proofErr w:type="spellEnd"/>
-      <w:r>
-        <w:t xml:space="preserve"> = true and initialize “</w:t>
-      </w:r>
-      <w:proofErr w:type="spellStart"/>
+        <w:t>Open file “&lt;root&gt;\host\Code\BasicParams\</w:t>
+      </w:r>
+      <w:r>
+        <w:t xml:space="preserve">BasicParams.m”, </w:t>
+      </w:r>
+      <w:r>
+        <w:t>set remoteHPC = true and initialize “</w:t>
+      </w:r>
       <w:r>
         <w:t>availableNodes</w:t>
       </w:r>
-      <w:proofErr w:type="spellEnd"/>
       <w:r>
         <w:t xml:space="preserve">” </w:t>
       </w:r>
@@ -922,7 +818,58 @@
         <w:t xml:space="preserve">cell array </w:t>
       </w:r>
       <w:r>
-        <w:t>with your cluster node names.</w:t>
+        <w:t xml:space="preserve">with </w:t>
+      </w:r>
+      <w:r>
+        <w:t xml:space="preserve">the </w:t>
+      </w:r>
+      <w:r>
+        <w:rPr>
+          <w:rFonts w:eastAsia="Times New Roman"/>
+        </w:rPr>
+        <w:t xml:space="preserve">full range of names for </w:t>
+      </w:r>
+      <w:r>
+        <w:rPr>
+          <w:rFonts w:eastAsia="Times New Roman"/>
+        </w:rPr>
+        <w:t xml:space="preserve">all </w:t>
+      </w:r>
+      <w:r>
+        <w:rPr>
+          <w:rFonts w:eastAsia="Times New Roman"/>
+        </w:rPr>
+        <w:t>the</w:t>
+      </w:r>
+      <w:r>
+        <w:rPr>
+          <w:rFonts w:eastAsia="Times New Roman"/>
+        </w:rPr>
+        <w:t xml:space="preserve"> </w:t>
+      </w:r>
+      <w:r>
+        <w:rPr>
+          <w:rFonts w:eastAsia="Times New Roman"/>
+        </w:rPr>
+        <w:t xml:space="preserve">slave </w:t>
+      </w:r>
+      <w:r>
+        <w:rPr>
+          <w:rFonts w:eastAsia="Times New Roman"/>
+        </w:rPr>
+        <w:t>nodes</w:t>
+      </w:r>
+      <w:r>
+        <w:rPr>
+          <w:rFonts w:eastAsia="Times New Roman"/>
+        </w:rPr>
+        <w:t xml:space="preserve"> in </w:t>
+      </w:r>
+      <w:r>
+        <w:t>your cluster</w:t>
+      </w:r>
+      <w:r>
+        <w:t>.</w:t>
       </w:r>
     </w:p>
     <w:p>
@@ -940,22 +887,15 @@
       <w:r>
         <w:t xml:space="preserve">aunch the following </w:t>
       </w:r>
-      <w:proofErr w:type="spellStart"/>
-      <w:r>
-        <w:t>Matlab</w:t>
-      </w:r>
-      <w:proofErr w:type="spellEnd"/>
-      <w:r>
-        <w:t xml:space="preserve"> </w:t>
+      <w:r>
+        <w:t xml:space="preserve">Matlab </w:t>
       </w:r>
       <w:r>
         <w:t>script: “&lt;root&gt;\host\</w:t>
       </w:r>
-      <w:proofErr w:type="spellStart"/>
       <w:r>
         <w:t>START_GammaSimulator.m</w:t>
       </w:r>
-      <w:proofErr w:type="spellEnd"/>
       <w:r>
         <w:t>”.</w:t>
       </w:r>
@@ -991,11 +931,9 @@
       <w:r>
         <w:t>checkbox “</w:t>
       </w:r>
-      <w:proofErr w:type="spellStart"/>
       <w:r>
         <w:t>fakeMPI</w:t>
       </w:r>
-      <w:proofErr w:type="spellEnd"/>
       <w:r>
         <w:t xml:space="preserve">” -- </w:t>
       </w:r>
@@ -1015,21 +953,57 @@
         </w:numPr>
         <w:jc w:val="both"/>
       </w:pPr>
-      <w:proofErr w:type="spellStart"/>
-      <w:r>
-        <w:t>editbox</w:t>
-      </w:r>
-      <w:proofErr w:type="spellEnd"/>
-      <w:r>
-        <w:t xml:space="preserve"> “</w:t>
-      </w:r>
-      <w:proofErr w:type="spellStart"/>
-      <w:r>
-        <w:t>nt</w:t>
-      </w:r>
-      <w:proofErr w:type="spellEnd"/>
-      <w:r>
-        <w:t>” = the number of processor cores per one cluster node.</w:t>
+      <w:r>
+        <w:t>editbox “nt” = the number of processor cores per one cluster node</w:t>
+      </w:r>
+      <w:r>
+        <w:t>,</w:t>
+      </w:r>
+    </w:p>
+    <w:p>
+      <w:pPr>
+        <w:pStyle w:val="ListParagraph"/>
+        <w:numPr>
+          <w:ilvl w:val="0"/>
+          <w:numId w:val="4"/>
+        </w:numPr>
+        <w:jc w:val="both"/>
+      </w:pPr>
+      <w:r>
+        <w:t>editbox “</w:t>
+      </w:r>
+      <w:r>
+        <w:t>loadedNodes</w:t>
+      </w:r>
+      <w:r>
+        <w:t xml:space="preserve">” = cell array with names of </w:t>
+      </w:r>
+      <w:r>
+        <w:t>cluster nodes</w:t>
+      </w:r>
+      <w:r>
+        <w:t xml:space="preserve"> </w:t>
+      </w:r>
+      <w:r>
+        <w:t>to use in the next simulation</w:t>
+      </w:r>
+      <w:r>
+        <w:t>.</w:t>
+      </w:r>
+      <w:r>
+        <w:t xml:space="preserve"> This array </w:t>
+      </w:r>
+      <w:r>
+        <w:t xml:space="preserve">should not contain any nodes out of the </w:t>
+      </w:r>
+      <w:r>
+        <w:t>“</w:t>
+      </w:r>
+      <w:r>
+        <w:t>availableNodes</w:t>
+      </w:r>
+      <w:r>
+        <w:t>”.</w:t>
       </w:r>
     </w:p>
     <w:p>
@@ -1070,7 +1044,7 @@
           <w:lang w:val="en-GB"/>
         </w:rPr>
       </w:pPr>
-      <w:bookmarkStart w:id="4" w:name="_Toc454739303"/>
+      <w:bookmarkStart w:id="4" w:name="_Toc454745842"/>
       <w:r>
         <w:rPr>
           <w:lang w:val="en-GB"/>
@@ -1096,21 +1070,7 @@
         <w:rPr>
           <w:lang w:val="en-GB"/>
         </w:rPr>
-        <w:t xml:space="preserve">Make sure that you have </w:t>
-      </w:r>
-      <w:proofErr w:type="spellStart"/>
-      <w:r>
-        <w:rPr>
-          <w:lang w:val="en-GB"/>
-        </w:rPr>
-        <w:t>Matlab</w:t>
-      </w:r>
-      <w:proofErr w:type="spellEnd"/>
-      <w:r>
-        <w:rPr>
-          <w:lang w:val="en-GB"/>
-        </w:rPr>
-        <w:t xml:space="preserve"> installed on the machine.</w:t>
+        <w:t>Make sure that you have Matlab installed on the machine.</w:t>
       </w:r>
     </w:p>
     <w:p>
@@ -1412,34 +1372,13 @@
         <w:t>“&lt;root&gt;</w:t>
       </w:r>
       <w:r>
-        <w:t>\host\Code\</w:t>
-      </w:r>
-      <w:proofErr w:type="spellStart"/>
-      <w:r>
-        <w:t>BasicParams</w:t>
-      </w:r>
-      <w:proofErr w:type="spellEnd"/>
-      <w:r>
-        <w:t>\</w:t>
-      </w:r>
-      <w:proofErr w:type="spellStart"/>
-      <w:r>
-        <w:t>BasicParams.m</w:t>
-      </w:r>
-      <w:proofErr w:type="spellEnd"/>
+        <w:t>\host\Code\BasicParams\BasicParams.m</w:t>
+      </w:r>
       <w:r>
         <w:t>”</w:t>
       </w:r>
       <w:r>
-        <w:t xml:space="preserve"> and set </w:t>
-      </w:r>
-      <w:proofErr w:type="spellStart"/>
-      <w:r>
-        <w:t>remoteHPC</w:t>
-      </w:r>
-      <w:proofErr w:type="spellEnd"/>
-      <w:r>
-        <w:t xml:space="preserve"> = false.</w:t>
+        <w:t xml:space="preserve"> and set remoteHPC = false.</w:t>
       </w:r>
     </w:p>
     <w:p>
@@ -1452,21 +1391,11 @@
         <w:jc w:val="both"/>
       </w:pPr>
       <w:r>
-        <w:t xml:space="preserve">Launch the following </w:t>
-      </w:r>
-      <w:proofErr w:type="spellStart"/>
-      <w:r>
-        <w:t>Matlab</w:t>
-      </w:r>
-      <w:proofErr w:type="spellEnd"/>
-      <w:r>
-        <w:t xml:space="preserve"> script: “&lt;root&gt;\host\</w:t>
-      </w:r>
-      <w:proofErr w:type="spellStart"/>
+        <w:t>Launch the following Matlab script: “&lt;root&gt;\host\</w:t>
+      </w:r>
       <w:r>
         <w:t>START_GammaSimulator.m</w:t>
       </w:r>
-      <w:proofErr w:type="spellEnd"/>
       <w:r>
         <w:t>”.</w:t>
       </w:r>
@@ -1511,11 +1440,9 @@
       <w:r>
         <w:t>checkbox “</w:t>
       </w:r>
-      <w:proofErr w:type="spellStart"/>
       <w:r>
         <w:t>fakeMPI</w:t>
       </w:r>
-      <w:proofErr w:type="spellEnd"/>
       <w:r>
         <w:t>” -- checked,</w:t>
       </w:r>
@@ -1529,21 +1456,8 @@
         </w:numPr>
         <w:jc w:val="both"/>
       </w:pPr>
-      <w:proofErr w:type="spellStart"/>
-      <w:r>
-        <w:t>editbox</w:t>
-      </w:r>
-      <w:proofErr w:type="spellEnd"/>
-      <w:r>
-        <w:t xml:space="preserve"> “</w:t>
-      </w:r>
-      <w:proofErr w:type="spellStart"/>
-      <w:r>
-        <w:t>nt</w:t>
-      </w:r>
-      <w:proofErr w:type="spellEnd"/>
-      <w:r>
-        <w:t>” = the number of cores in your processor,</w:t>
+      <w:r>
+        <w:t>editbox “nt” = the number of cores in your processor,</w:t>
       </w:r>
     </w:p>
     <w:p>
@@ -1556,15 +1470,7 @@
         <w:jc w:val="both"/>
       </w:pPr>
       <w:r>
-        <w:t>checkbox “</w:t>
-      </w:r>
-      <w:proofErr w:type="spellStart"/>
-      <w:r>
-        <w:t>backgroundMode</w:t>
-      </w:r>
-      <w:proofErr w:type="spellEnd"/>
-      <w:r>
-        <w:t>” -- unchecked</w:t>
+        <w:t>checkbox “backgroundMode” -- unchecked</w:t>
       </w:r>
       <w:r>
         <w:t>.</w:t>
@@ -1653,7 +1559,7 @@
           <w:rPr>
             <w:noProof/>
           </w:rPr>
-          <w:t>2</w:t>
+          <w:t>1</w:t>
         </w:r>
         <w:r>
           <w:rPr>

</xml_diff>

<commit_message>
Added an instruction about adjustment of limit for physical memory usage per cluster node.
</commit_message>
<xml_diff>
--- a/Instructions.docx
+++ b/Instructions.docx
@@ -33,15 +33,7 @@
             <w:rPr>
               <w:lang w:val="en-GB"/>
             </w:rPr>
-            <w:t>Content</w:t>
-          </w:r>
-          <w:bookmarkStart w:id="0" w:name="_GoBack"/>
-          <w:bookmarkEnd w:id="0"/>
-          <w:r>
-            <w:rPr>
-              <w:lang w:val="en-GB"/>
-            </w:rPr>
-            <w:t>s</w:t>
+            <w:t>Contents</w:t>
           </w:r>
         </w:p>
         <w:p>
@@ -51,6 +43,8 @@
               <w:lang w:val="en-GB" w:eastAsia="ru-RU"/>
             </w:rPr>
           </w:pPr>
+          <w:bookmarkStart w:id="0" w:name="_GoBack"/>
+          <w:bookmarkEnd w:id="0"/>
         </w:p>
         <w:p>
           <w:pPr>
@@ -82,7 +76,7 @@
             </w:rPr>
             <w:fldChar w:fldCharType="separate"/>
           </w:r>
-          <w:hyperlink w:anchor="_Toc454745839" w:history="1">
+          <w:hyperlink w:anchor="_Toc454749257" w:history="1">
             <w:r>
               <w:rPr>
                 <w:rStyle w:val="Hyperlink"/>
@@ -110,7 +104,7 @@
                 <w:noProof/>
                 <w:webHidden/>
               </w:rPr>
-              <w:instrText xml:space="preserve"> PAGEREF _Toc454745839 \h </w:instrText>
+              <w:instrText xml:space="preserve"> PAGEREF _Toc454749257 \h </w:instrText>
             </w:r>
             <w:r>
               <w:rPr>
@@ -152,7 +146,7 @@
               <w:lang w:val="en-US" w:eastAsia="en-US"/>
             </w:rPr>
           </w:pPr>
-          <w:hyperlink w:anchor="_Toc454745840" w:history="1">
+          <w:hyperlink w:anchor="_Toc454749258" w:history="1">
             <w:r>
               <w:rPr>
                 <w:rStyle w:val="Hyperlink"/>
@@ -180,7 +174,7 @@
                 <w:noProof/>
                 <w:webHidden/>
               </w:rPr>
-              <w:instrText xml:space="preserve"> PAGEREF _Toc454745840 \h </w:instrText>
+              <w:instrText xml:space="preserve"> PAGEREF _Toc454749258 \h </w:instrText>
             </w:r>
             <w:r>
               <w:rPr>
@@ -222,7 +216,7 @@
               <w:lang w:val="en-US" w:eastAsia="en-US"/>
             </w:rPr>
           </w:pPr>
-          <w:hyperlink w:anchor="_Toc454745841" w:history="1">
+          <w:hyperlink w:anchor="_Toc454749259" w:history="1">
             <w:r>
               <w:rPr>
                 <w:rStyle w:val="Hyperlink"/>
@@ -250,7 +244,7 @@
                 <w:noProof/>
                 <w:webHidden/>
               </w:rPr>
-              <w:instrText xml:space="preserve"> PAGEREF _Toc454745841 \h </w:instrText>
+              <w:instrText xml:space="preserve"> PAGEREF _Toc454749259 \h </w:instrText>
             </w:r>
             <w:r>
               <w:rPr>
@@ -293,7 +287,7 @@
               <w:lang w:val="en-US"/>
             </w:rPr>
           </w:pPr>
-          <w:hyperlink w:anchor="_Toc454745842" w:history="1">
+          <w:hyperlink w:anchor="_Toc454749260" w:history="1">
             <w:r>
               <w:rPr>
                 <w:rStyle w:val="Hyperlink"/>
@@ -321,7 +315,7 @@
                 <w:noProof/>
                 <w:webHidden/>
               </w:rPr>
-              <w:instrText xml:space="preserve"> PAGEREF _Toc454745842 \h </w:instrText>
+              <w:instrText xml:space="preserve"> PAGEREF _Toc454749260 \h </w:instrText>
             </w:r>
             <w:r>
               <w:rPr>
@@ -389,7 +383,7 @@
           <w:lang w:val="en-GB"/>
         </w:rPr>
       </w:pPr>
-      <w:bookmarkStart w:id="1" w:name="_Toc454745839"/>
+      <w:bookmarkStart w:id="1" w:name="_Toc454749257"/>
       <w:r>
         <w:rPr>
           <w:lang w:val="en-GB"/>
@@ -406,7 +400,7 @@
           <w:lang w:val="en-GB"/>
         </w:rPr>
       </w:pPr>
-      <w:bookmarkStart w:id="2" w:name="_Toc454745840"/>
+      <w:bookmarkStart w:id="2" w:name="_Toc454749258"/>
       <w:r>
         <w:rPr>
           <w:lang w:val="en-GB"/>
@@ -438,7 +432,21 @@
         <w:rPr>
           <w:lang w:val="en-GB"/>
         </w:rPr>
-        <w:t>Make sure that “mpic++” compiler is present in the system path.</w:t>
+        <w:t>Make sure that “</w:t>
+      </w:r>
+      <w:proofErr w:type="spellStart"/>
+      <w:r>
+        <w:rPr>
+          <w:lang w:val="en-GB"/>
+        </w:rPr>
+        <w:t>mpic</w:t>
+      </w:r>
+      <w:proofErr w:type="spellEnd"/>
+      <w:r>
+        <w:rPr>
+          <w:lang w:val="en-GB"/>
+        </w:rPr>
+        <w:t>++” compiler is present in the system path.</w:t>
       </w:r>
     </w:p>
     <w:p>
@@ -691,7 +699,7 @@
           <w:lang w:val="en-GB"/>
         </w:rPr>
       </w:pPr>
-      <w:bookmarkStart w:id="3" w:name="_Toc454745841"/>
+      <w:bookmarkStart w:id="3" w:name="_Toc454749259"/>
       <w:r>
         <w:rPr>
           <w:lang w:val="en-GB"/>
@@ -722,7 +730,21 @@
         <w:rPr>
           <w:lang w:val="en-GB"/>
         </w:rPr>
-        <w:t>Make sure that you have Matlab installed on the machine.</w:t>
+        <w:t xml:space="preserve">Make sure that you have </w:t>
+      </w:r>
+      <w:proofErr w:type="spellStart"/>
+      <w:r>
+        <w:rPr>
+          <w:lang w:val="en-GB"/>
+        </w:rPr>
+        <w:t>Matlab</w:t>
+      </w:r>
+      <w:proofErr w:type="spellEnd"/>
+      <w:r>
+        <w:rPr>
+          <w:lang w:val="en-GB"/>
+        </w:rPr>
+        <w:t xml:space="preserve"> installed on the machine.</w:t>
       </w:r>
     </w:p>
     <w:p>
@@ -760,7 +782,21 @@
         <w:rPr>
           <w:lang w:val="en-GB"/>
         </w:rPr>
-        <w:t xml:space="preserve">Open file “&lt;root&gt;\host\Code\scripts\win-lin\params.bat” and adjust the following </w:t>
+        <w:t>Open file “&lt;root&gt;\host\Code\scripts\win-</w:t>
+      </w:r>
+      <w:proofErr w:type="spellStart"/>
+      <w:r>
+        <w:rPr>
+          <w:lang w:val="en-GB"/>
+        </w:rPr>
+        <w:t>lin</w:t>
+      </w:r>
+      <w:proofErr w:type="spellEnd"/>
+      <w:r>
+        <w:rPr>
+          <w:lang w:val="en-GB"/>
+        </w:rPr>
+        <w:t xml:space="preserve">\params.bat” and adjust the following </w:t>
       </w:r>
       <w:r>
         <w:rPr>
@@ -800,17 +836,40 @@
         </w:rPr>
       </w:pPr>
       <w:r>
-        <w:t>Open file “&lt;root&gt;\host\Code\BasicParams\</w:t>
-      </w:r>
-      <w:r>
-        <w:t xml:space="preserve">BasicParams.m”, </w:t>
-      </w:r>
-      <w:r>
-        <w:t>set remoteHPC = true and initialize “</w:t>
-      </w:r>
+        <w:t>Open file “&lt;root&gt;\host\Code\</w:t>
+      </w:r>
+      <w:proofErr w:type="spellStart"/>
+      <w:r>
+        <w:t>BasicParams</w:t>
+      </w:r>
+      <w:proofErr w:type="spellEnd"/>
+      <w:r>
+        <w:t>\</w:t>
+      </w:r>
+      <w:proofErr w:type="spellStart"/>
+      <w:r>
+        <w:t>BasicParams.m</w:t>
+      </w:r>
+      <w:proofErr w:type="spellEnd"/>
+      <w:r>
+        <w:t xml:space="preserve">”, </w:t>
+      </w:r>
+      <w:r>
+        <w:t xml:space="preserve">set </w:t>
+      </w:r>
+      <w:proofErr w:type="spellStart"/>
+      <w:r>
+        <w:t>remoteHPC</w:t>
+      </w:r>
+      <w:proofErr w:type="spellEnd"/>
+      <w:r>
+        <w:t xml:space="preserve"> = true and initialize “</w:t>
+      </w:r>
+      <w:proofErr w:type="spellStart"/>
       <w:r>
         <w:t>availableNodes</w:t>
       </w:r>
+      <w:proofErr w:type="spellEnd"/>
       <w:r>
         <w:t xml:space="preserve">” </w:t>
       </w:r>
@@ -882,22 +941,51 @@
         <w:jc w:val="both"/>
       </w:pPr>
       <w:r>
-        <w:t>L</w:t>
-      </w:r>
-      <w:r>
-        <w:t xml:space="preserve">aunch the following </w:t>
-      </w:r>
-      <w:r>
-        <w:t xml:space="preserve">Matlab </w:t>
-      </w:r>
-      <w:r>
-        <w:t>script: “&lt;root&gt;\host\</w:t>
-      </w:r>
-      <w:r>
-        <w:t>START_GammaSimulator.m</w:t>
-      </w:r>
-      <w:r>
-        <w:t>”.</w:t>
+        <w:t>Open file “&lt;root&gt;\</w:t>
+      </w:r>
+      <w:r>
+        <w:t>host</w:t>
+      </w:r>
+      <w:r>
+        <w:t>\</w:t>
+      </w:r>
+      <w:r>
+        <w:t>GUI</w:t>
+      </w:r>
+      <w:r>
+        <w:t>\</w:t>
+      </w:r>
+      <w:r>
+        <w:t>Remainders</w:t>
+      </w:r>
+      <w:r>
+        <w:t>\</w:t>
+      </w:r>
+      <w:proofErr w:type="spellStart"/>
+      <w:r>
+        <w:t>HpcParamsRemainder.m</w:t>
+      </w:r>
+      <w:proofErr w:type="spellEnd"/>
+      <w:r>
+        <w:t>” and adjust the l</w:t>
+      </w:r>
+      <w:r>
+        <w:t>imit</w:t>
+      </w:r>
+      <w:r>
+        <w:t>s</w:t>
+      </w:r>
+      <w:r>
+        <w:t xml:space="preserve"> of physical memory usage </w:t>
+      </w:r>
+      <w:r>
+        <w:t>for</w:t>
+      </w:r>
+      <w:r>
+        <w:t xml:space="preserve"> cluster node</w:t>
+      </w:r>
+      <w:r>
+        <w:t>s.</w:t>
       </w:r>
     </w:p>
     <w:p>
@@ -910,6 +998,41 @@
         <w:jc w:val="both"/>
       </w:pPr>
       <w:r>
+        <w:t>L</w:t>
+      </w:r>
+      <w:r>
+        <w:t xml:space="preserve">aunch the following </w:t>
+      </w:r>
+      <w:proofErr w:type="spellStart"/>
+      <w:r>
+        <w:t>Matlab</w:t>
+      </w:r>
+      <w:proofErr w:type="spellEnd"/>
+      <w:r>
+        <w:t xml:space="preserve"> </w:t>
+      </w:r>
+      <w:r>
+        <w:t>script: “&lt;root&gt;\host\</w:t>
+      </w:r>
+      <w:proofErr w:type="spellStart"/>
+      <w:r>
+        <w:t>START_GammaSimulator.m</w:t>
+      </w:r>
+      <w:proofErr w:type="spellEnd"/>
+      <w:r>
+        <w:t>”.</w:t>
+      </w:r>
+    </w:p>
+    <w:p>
+      <w:pPr>
+        <w:pStyle w:val="ListParagraph"/>
+        <w:numPr>
+          <w:ilvl w:val="0"/>
+          <w:numId w:val="3"/>
+        </w:numPr>
+        <w:jc w:val="both"/>
+      </w:pPr>
+      <w:r>
         <w:t xml:space="preserve">When GUI appears, go to “HPC” panel and adjust the following </w:t>
       </w:r>
       <w:r>
@@ -931,9 +1054,11 @@
       <w:r>
         <w:t>checkbox “</w:t>
       </w:r>
+      <w:proofErr w:type="spellStart"/>
       <w:r>
         <w:t>fakeMPI</w:t>
       </w:r>
+      <w:proofErr w:type="spellEnd"/>
       <w:r>
         <w:t xml:space="preserve">” -- </w:t>
       </w:r>
@@ -953,8 +1078,21 @@
         </w:numPr>
         <w:jc w:val="both"/>
       </w:pPr>
-      <w:r>
-        <w:t>editbox “nt” = the number of processor cores per one cluster node</w:t>
+      <w:proofErr w:type="spellStart"/>
+      <w:r>
+        <w:t>editbox</w:t>
+      </w:r>
+      <w:proofErr w:type="spellEnd"/>
+      <w:r>
+        <w:t xml:space="preserve"> “</w:t>
+      </w:r>
+      <w:proofErr w:type="spellStart"/>
+      <w:r>
+        <w:t>nt</w:t>
+      </w:r>
+      <w:proofErr w:type="spellEnd"/>
+      <w:r>
+        <w:t>” = the number of processor cores per one cluster node</w:t>
       </w:r>
       <w:r>
         <w:t>,</w:t>
@@ -969,12 +1107,19 @@
         </w:numPr>
         <w:jc w:val="both"/>
       </w:pPr>
-      <w:r>
-        <w:t>editbox “</w:t>
-      </w:r>
+      <w:proofErr w:type="spellStart"/>
+      <w:r>
+        <w:t>editbox</w:t>
+      </w:r>
+      <w:proofErr w:type="spellEnd"/>
+      <w:r>
+        <w:t xml:space="preserve"> “</w:t>
+      </w:r>
+      <w:proofErr w:type="spellStart"/>
       <w:r>
         <w:t>loadedNodes</w:t>
       </w:r>
+      <w:proofErr w:type="spellEnd"/>
       <w:r>
         <w:t xml:space="preserve">” = cell array with names of </w:t>
       </w:r>
@@ -999,9 +1144,11 @@
       <w:r>
         <w:t>“</w:t>
       </w:r>
+      <w:proofErr w:type="spellStart"/>
       <w:r>
         <w:t>availableNodes</w:t>
       </w:r>
+      <w:proofErr w:type="spellEnd"/>
       <w:r>
         <w:t>”.</w:t>
       </w:r>
@@ -1021,11 +1168,8 @@
     </w:p>
     <w:p>
       <w:pPr>
-        <w:rPr>
-          <w:rFonts w:asciiTheme="majorHAnsi" w:eastAsiaTheme="majorEastAsia" w:hAnsiTheme="majorHAnsi" w:cstheme="majorBidi"/>
-          <w:color w:val="2E74B5" w:themeColor="accent1" w:themeShade="BF"/>
-          <w:sz w:val="32"/>
-          <w:szCs w:val="32"/>
+        <w:pStyle w:val="Heading1"/>
+        <w:rPr>
           <w:lang w:val="en-GB"/>
         </w:rPr>
       </w:pPr>
@@ -1035,16 +1179,7 @@
         </w:rPr>
         <w:br w:type="page"/>
       </w:r>
-    </w:p>
-    <w:p>
-      <w:pPr>
-        <w:pStyle w:val="Heading1"/>
-        <w:jc w:val="both"/>
-        <w:rPr>
-          <w:lang w:val="en-GB"/>
-        </w:rPr>
-      </w:pPr>
-      <w:bookmarkStart w:id="4" w:name="_Toc454745842"/>
+      <w:bookmarkStart w:id="4" w:name="_Toc454749260"/>
       <w:r>
         <w:rPr>
           <w:lang w:val="en-GB"/>
@@ -1070,7 +1205,21 @@
         <w:rPr>
           <w:lang w:val="en-GB"/>
         </w:rPr>
-        <w:t>Make sure that you have Matlab installed on the machine.</w:t>
+        <w:t xml:space="preserve">Make sure that you have </w:t>
+      </w:r>
+      <w:proofErr w:type="spellStart"/>
+      <w:r>
+        <w:rPr>
+          <w:lang w:val="en-GB"/>
+        </w:rPr>
+        <w:t>Matlab</w:t>
+      </w:r>
+      <w:proofErr w:type="spellEnd"/>
+      <w:r>
+        <w:rPr>
+          <w:lang w:val="en-GB"/>
+        </w:rPr>
+        <w:t xml:space="preserve"> installed on the machine.</w:t>
       </w:r>
     </w:p>
     <w:p>
@@ -1372,13 +1521,34 @@
         <w:t>“&lt;root&gt;</w:t>
       </w:r>
       <w:r>
-        <w:t>\host\Code\BasicParams\BasicParams.m</w:t>
-      </w:r>
+        <w:t>\host\Code\</w:t>
+      </w:r>
+      <w:proofErr w:type="spellStart"/>
+      <w:r>
+        <w:t>BasicParams</w:t>
+      </w:r>
+      <w:proofErr w:type="spellEnd"/>
+      <w:r>
+        <w:t>\</w:t>
+      </w:r>
+      <w:proofErr w:type="spellStart"/>
+      <w:r>
+        <w:t>BasicParams.m</w:t>
+      </w:r>
+      <w:proofErr w:type="spellEnd"/>
       <w:r>
         <w:t>”</w:t>
       </w:r>
       <w:r>
-        <w:t xml:space="preserve"> and set remoteHPC = false.</w:t>
+        <w:t xml:space="preserve"> and set </w:t>
+      </w:r>
+      <w:proofErr w:type="spellStart"/>
+      <w:r>
+        <w:t>remoteHPC</w:t>
+      </w:r>
+      <w:proofErr w:type="spellEnd"/>
+      <w:r>
+        <w:t xml:space="preserve"> = false.</w:t>
       </w:r>
     </w:p>
     <w:p>
@@ -1391,11 +1561,21 @@
         <w:jc w:val="both"/>
       </w:pPr>
       <w:r>
-        <w:t>Launch the following Matlab script: “&lt;root&gt;\host\</w:t>
-      </w:r>
+        <w:t xml:space="preserve">Launch the following </w:t>
+      </w:r>
+      <w:proofErr w:type="spellStart"/>
+      <w:r>
+        <w:t>Matlab</w:t>
+      </w:r>
+      <w:proofErr w:type="spellEnd"/>
+      <w:r>
+        <w:t xml:space="preserve"> script: “&lt;root&gt;\host\</w:t>
+      </w:r>
+      <w:proofErr w:type="spellStart"/>
       <w:r>
         <w:t>START_GammaSimulator.m</w:t>
       </w:r>
+      <w:proofErr w:type="spellEnd"/>
       <w:r>
         <w:t>”.</w:t>
       </w:r>
@@ -1440,9 +1620,11 @@
       <w:r>
         <w:t>checkbox “</w:t>
       </w:r>
+      <w:proofErr w:type="spellStart"/>
       <w:r>
         <w:t>fakeMPI</w:t>
       </w:r>
+      <w:proofErr w:type="spellEnd"/>
       <w:r>
         <w:t>” -- checked,</w:t>
       </w:r>
@@ -1456,8 +1638,21 @@
         </w:numPr>
         <w:jc w:val="both"/>
       </w:pPr>
-      <w:r>
-        <w:t>editbox “nt” = the number of cores in your processor,</w:t>
+      <w:proofErr w:type="spellStart"/>
+      <w:r>
+        <w:t>editbox</w:t>
+      </w:r>
+      <w:proofErr w:type="spellEnd"/>
+      <w:r>
+        <w:t xml:space="preserve"> “</w:t>
+      </w:r>
+      <w:proofErr w:type="spellStart"/>
+      <w:r>
+        <w:t>nt</w:t>
+      </w:r>
+      <w:proofErr w:type="spellEnd"/>
+      <w:r>
+        <w:t>” = the number of cores in your processor,</w:t>
       </w:r>
     </w:p>
     <w:p>
@@ -1470,7 +1665,15 @@
         <w:jc w:val="both"/>
       </w:pPr>
       <w:r>
-        <w:t>checkbox “backgroundMode” -- unchecked</w:t>
+        <w:t>checkbox “</w:t>
+      </w:r>
+      <w:proofErr w:type="spellStart"/>
+      <w:r>
+        <w:t>backgroundMode</w:t>
+      </w:r>
+      <w:proofErr w:type="spellEnd"/>
+      <w:r>
+        <w:t>” -- unchecked</w:t>
       </w:r>
       <w:r>
         <w:t>.</w:t>

</xml_diff>

<commit_message>
Fixed bug in "loadedNodes" field validation predicate. Added .gitignore file. Fixed typo in Instructions.
</commit_message>
<xml_diff>
--- a/Instructions.docx
+++ b/Instructions.docx
@@ -1,6 +1,6 @@
 
 <file path=word/document.xml><?xml version="1.0" encoding="utf-8"?>
-<w:document xmlns:wpc="http://schemas.microsoft.com/office/word/2010/wordprocessingCanvas" xmlns:mc="http://schemas.openxmlformats.org/markup-compatibility/2006" xmlns:o="urn:schemas-microsoft-com:office:office" xmlns:r="http://schemas.openxmlformats.org/officeDocument/2006/relationships" xmlns:m="http://schemas.openxmlformats.org/officeDocument/2006/math" xmlns:v="urn:schemas-microsoft-com:vml" xmlns:wp14="http://schemas.microsoft.com/office/word/2010/wordprocessingDrawing" xmlns:wp="http://schemas.openxmlformats.org/drawingml/2006/wordprocessingDrawing" xmlns:w10="urn:schemas-microsoft-com:office:word" xmlns:w="http://schemas.openxmlformats.org/wordprocessingml/2006/main" xmlns:w14="http://schemas.microsoft.com/office/word/2010/wordml" xmlns:wpg="http://schemas.microsoft.com/office/word/2010/wordprocessingGroup" xmlns:wpi="http://schemas.microsoft.com/office/word/2010/wordprocessingInk" xmlns:wne="http://schemas.microsoft.com/office/word/2006/wordml" xmlns:wps="http://schemas.microsoft.com/office/word/2010/wordprocessingShape" mc:Ignorable="w14 wp14">
+<w:document xmlns:wpc="http://schemas.microsoft.com/office/word/2010/wordprocessingCanvas" xmlns:cx="http://schemas.microsoft.com/office/drawing/2014/chartex" xmlns:cx1="http://schemas.microsoft.com/office/drawing/2015/9/8/chartex" xmlns:cx2="http://schemas.microsoft.com/office/drawing/2015/10/21/chartex" xmlns:mc="http://schemas.openxmlformats.org/markup-compatibility/2006" xmlns:o="urn:schemas-microsoft-com:office:office" xmlns:r="http://schemas.openxmlformats.org/officeDocument/2006/relationships" xmlns:m="http://schemas.openxmlformats.org/officeDocument/2006/math" xmlns:v="urn:schemas-microsoft-com:vml" xmlns:wp14="http://schemas.microsoft.com/office/word/2010/wordprocessingDrawing" xmlns:wp="http://schemas.openxmlformats.org/drawingml/2006/wordprocessingDrawing" xmlns:w10="urn:schemas-microsoft-com:office:word" xmlns:w="http://schemas.openxmlformats.org/wordprocessingml/2006/main" xmlns:w14="http://schemas.microsoft.com/office/word/2010/wordml" xmlns:w15="http://schemas.microsoft.com/office/word/2012/wordml" xmlns:w16se="http://schemas.microsoft.com/office/word/2015/wordml/symex" xmlns:wpg="http://schemas.microsoft.com/office/word/2010/wordprocessingGroup" xmlns:wpi="http://schemas.microsoft.com/office/word/2010/wordprocessingInk" xmlns:wne="http://schemas.microsoft.com/office/word/2006/wordml" xmlns:wps="http://schemas.microsoft.com/office/word/2010/wordprocessingShape" mc:Ignorable="w14 w15 w16se wp14">
   <w:body>
     <w:sdt>
       <w:sdtPr>
@@ -462,19 +462,11 @@
           <w:lang w:val="en-GB"/>
         </w:rPr>
       </w:pPr>
-      <w:proofErr w:type="gramStart"/>
-      <w:r>
-        <w:rPr>
-          <w:lang w:val="en-GB"/>
-        </w:rPr>
-        <w:t>First</w:t>
-      </w:r>
-      <w:proofErr w:type="gramEnd"/>
-      <w:r>
-        <w:rPr>
-          <w:lang w:val="en-GB"/>
-        </w:rPr>
-        <w:t xml:space="preserve"> make sure </w:t>
+      <w:r>
+        <w:rPr>
+          <w:lang w:val="en-GB"/>
+        </w:rPr>
+        <w:t xml:space="preserve">First make sure </w:t>
       </w:r>
       <w:r>
         <w:rPr>
@@ -486,27 +478,21 @@
         <w:rPr>
           <w:lang w:val="en-GB"/>
         </w:rPr>
-        <w:t>“</w:t>
-      </w:r>
-      <w:proofErr w:type="spellStart"/>
-      <w:r>
-        <w:rPr>
-          <w:lang w:val="en-GB"/>
-        </w:rPr>
-        <w:t>mpic</w:t>
-      </w:r>
-      <w:proofErr w:type="spellEnd"/>
-      <w:r>
-        <w:rPr>
-          <w:lang w:val="en-GB"/>
-        </w:rPr>
-        <w:t xml:space="preserve">++” compiler </w:t>
-      </w:r>
-      <w:r>
-        <w:rPr>
-          <w:lang w:val="en-GB"/>
-        </w:rPr>
-        <w:t>it is present in the system path</w:t>
+        <w:t xml:space="preserve">“mpic++” compiler </w:t>
+      </w:r>
+      <w:r>
+        <w:rPr>
+          <w:lang w:val="en-GB"/>
+        </w:rPr>
+        <w:t xml:space="preserve">it </w:t>
+      </w:r>
+      <w:bookmarkStart w:id="2" w:name="_GoBack"/>
+      <w:bookmarkEnd w:id="2"/>
+      <w:r>
+        <w:rPr>
+          <w:lang w:val="en-GB"/>
+        </w:rPr>
+        <w:t>is present in the system path</w:t>
       </w:r>
       <w:r>
         <w:rPr>
@@ -598,15 +584,7 @@
         <w:rPr>
           <w:lang w:val="en-GB"/>
         </w:rPr>
-        <w:t xml:space="preserve">must be saved to </w:t>
-      </w:r>
-      <w:bookmarkStart w:id="2" w:name="_GoBack"/>
-      <w:bookmarkEnd w:id="2"/>
-      <w:r>
-        <w:rPr>
-          <w:lang w:val="en-GB"/>
-        </w:rPr>
-        <w:t xml:space="preserve">some place shared between cluster nodes. For example, </w:t>
+        <w:t xml:space="preserve">must be saved to some place shared between cluster nodes. For example, </w:t>
       </w:r>
       <w:r>
         <w:rPr>
@@ -804,21 +782,7 @@
         <w:rPr>
           <w:lang w:val="en-GB"/>
         </w:rPr>
-        <w:t xml:space="preserve">Make sure that you have </w:t>
-      </w:r>
-      <w:proofErr w:type="spellStart"/>
-      <w:r>
-        <w:rPr>
-          <w:lang w:val="en-GB"/>
-        </w:rPr>
-        <w:t>Matlab</w:t>
-      </w:r>
-      <w:proofErr w:type="spellEnd"/>
-      <w:r>
-        <w:rPr>
-          <w:lang w:val="en-GB"/>
-        </w:rPr>
-        <w:t xml:space="preserve"> installed on the machine.</w:t>
+        <w:t>Make sure that you have Matlab installed on the machine.</w:t>
       </w:r>
     </w:p>
     <w:p>
@@ -856,21 +820,7 @@
         <w:rPr>
           <w:lang w:val="en-GB"/>
         </w:rPr>
-        <w:t>Open file “&lt;root&gt;\host\Code\scripts\win-</w:t>
-      </w:r>
-      <w:proofErr w:type="spellStart"/>
-      <w:r>
-        <w:rPr>
-          <w:lang w:val="en-GB"/>
-        </w:rPr>
-        <w:t>lin</w:t>
-      </w:r>
-      <w:proofErr w:type="spellEnd"/>
-      <w:r>
-        <w:rPr>
-          <w:lang w:val="en-GB"/>
-        </w:rPr>
-        <w:t xml:space="preserve">\params.bat” and adjust the following </w:t>
+        <w:t xml:space="preserve">Open file “&lt;root&gt;\host\Code\scripts\win-lin\params.bat” and adjust the following </w:t>
       </w:r>
       <w:r>
         <w:rPr>
@@ -910,40 +860,17 @@
         </w:rPr>
       </w:pPr>
       <w:r>
-        <w:t>Open file “&lt;root&gt;\host\Code\</w:t>
-      </w:r>
-      <w:proofErr w:type="spellStart"/>
-      <w:r>
-        <w:t>BasicParams</w:t>
-      </w:r>
-      <w:proofErr w:type="spellEnd"/>
-      <w:r>
-        <w:t>\</w:t>
-      </w:r>
-      <w:proofErr w:type="spellStart"/>
-      <w:r>
-        <w:t>BasicParams.m</w:t>
-      </w:r>
-      <w:proofErr w:type="spellEnd"/>
-      <w:r>
-        <w:t xml:space="preserve">”, </w:t>
-      </w:r>
-      <w:r>
-        <w:t xml:space="preserve">set </w:t>
-      </w:r>
-      <w:proofErr w:type="spellStart"/>
-      <w:r>
-        <w:t>remoteHPC</w:t>
-      </w:r>
-      <w:proofErr w:type="spellEnd"/>
-      <w:r>
-        <w:t xml:space="preserve"> = true and initialize “</w:t>
-      </w:r>
-      <w:proofErr w:type="spellStart"/>
+        <w:t>Open file “&lt;root&gt;\host\Code\BasicParams\</w:t>
+      </w:r>
+      <w:r>
+        <w:t xml:space="preserve">BasicParams.m”, </w:t>
+      </w:r>
+      <w:r>
+        <w:t>set remoteHPC = true and initialize “</w:t>
+      </w:r>
       <w:r>
         <w:t>availableNodes</w:t>
       </w:r>
-      <w:proofErr w:type="spellEnd"/>
       <w:r>
         <w:t xml:space="preserve">” </w:t>
       </w:r>
@@ -1035,11 +962,9 @@
       <w:r>
         <w:t>\</w:t>
       </w:r>
-      <w:proofErr w:type="spellStart"/>
       <w:r>
         <w:t>HpcParamsRemainder.m</w:t>
       </w:r>
-      <w:proofErr w:type="spellEnd"/>
       <w:r>
         <w:t>” and adjust the l</w:t>
       </w:r>
@@ -1077,22 +1002,15 @@
       <w:r>
         <w:t xml:space="preserve">aunch the following </w:t>
       </w:r>
-      <w:proofErr w:type="spellStart"/>
-      <w:r>
-        <w:t>Matlab</w:t>
-      </w:r>
-      <w:proofErr w:type="spellEnd"/>
-      <w:r>
-        <w:t xml:space="preserve"> </w:t>
+      <w:r>
+        <w:t xml:space="preserve">Matlab </w:t>
       </w:r>
       <w:r>
         <w:t>script: “&lt;root&gt;\host\</w:t>
       </w:r>
-      <w:proofErr w:type="spellStart"/>
       <w:r>
         <w:t>START_GammaSimulator.m</w:t>
       </w:r>
-      <w:proofErr w:type="spellEnd"/>
       <w:r>
         <w:t>”.</w:t>
       </w:r>
@@ -1110,7 +1028,10 @@
         <w:t xml:space="preserve">When GUI appears, go to “HPC” panel and adjust the following </w:t>
       </w:r>
       <w:r>
-        <w:t>two</w:t>
+        <w:t>t</w:t>
+      </w:r>
+      <w:r>
+        <w:t>hree</w:t>
       </w:r>
       <w:r>
         <w:t xml:space="preserve"> elements:</w:t>
@@ -1128,11 +1049,9 @@
       <w:r>
         <w:t>checkbox “</w:t>
       </w:r>
-      <w:proofErr w:type="spellStart"/>
       <w:r>
         <w:t>fakeMPI</w:t>
       </w:r>
-      <w:proofErr w:type="spellEnd"/>
       <w:r>
         <w:t xml:space="preserve">” -- </w:t>
       </w:r>
@@ -1152,21 +1071,8 @@
         </w:numPr>
         <w:jc w:val="both"/>
       </w:pPr>
-      <w:proofErr w:type="spellStart"/>
-      <w:r>
-        <w:t>editbox</w:t>
-      </w:r>
-      <w:proofErr w:type="spellEnd"/>
-      <w:r>
-        <w:t xml:space="preserve"> “</w:t>
-      </w:r>
-      <w:proofErr w:type="spellStart"/>
-      <w:r>
-        <w:t>nt</w:t>
-      </w:r>
-      <w:proofErr w:type="spellEnd"/>
-      <w:r>
-        <w:t>” = the number of processor cores per one cluster node</w:t>
+      <w:r>
+        <w:t>editbox “nt” = the number of processor cores per one cluster node</w:t>
       </w:r>
       <w:r>
         <w:t>,</w:t>
@@ -1181,19 +1087,12 @@
         </w:numPr>
         <w:jc w:val="both"/>
       </w:pPr>
-      <w:proofErr w:type="spellStart"/>
-      <w:r>
-        <w:t>editbox</w:t>
-      </w:r>
-      <w:proofErr w:type="spellEnd"/>
-      <w:r>
-        <w:t xml:space="preserve"> “</w:t>
-      </w:r>
-      <w:proofErr w:type="spellStart"/>
+      <w:r>
+        <w:t>editbox “</w:t>
+      </w:r>
       <w:r>
         <w:t>loadedNodes</w:t>
       </w:r>
-      <w:proofErr w:type="spellEnd"/>
       <w:r>
         <w:t xml:space="preserve">” = cell array with names of </w:t>
       </w:r>
@@ -1218,11 +1117,9 @@
       <w:r>
         <w:t>“</w:t>
       </w:r>
-      <w:proofErr w:type="spellStart"/>
       <w:r>
         <w:t>availableNodes</w:t>
       </w:r>
-      <w:proofErr w:type="spellEnd"/>
       <w:r>
         <w:t>”.</w:t>
       </w:r>
@@ -1279,21 +1176,7 @@
         <w:rPr>
           <w:lang w:val="en-GB"/>
         </w:rPr>
-        <w:t xml:space="preserve">Make sure that you have </w:t>
-      </w:r>
-      <w:proofErr w:type="spellStart"/>
-      <w:r>
-        <w:rPr>
-          <w:lang w:val="en-GB"/>
-        </w:rPr>
-        <w:t>Matlab</w:t>
-      </w:r>
-      <w:proofErr w:type="spellEnd"/>
-      <w:r>
-        <w:rPr>
-          <w:lang w:val="en-GB"/>
-        </w:rPr>
-        <w:t xml:space="preserve"> installed on the machine.</w:t>
+        <w:t>Make sure that you have Matlab installed on the machine.</w:t>
       </w:r>
     </w:p>
     <w:p>
@@ -1328,7 +1211,7 @@
         <w:spacing w:after="0"/>
         <w:jc w:val="both"/>
       </w:pPr>
-      <w:hyperlink r:id="rId8" w:history="1">
+      <w:hyperlink r:id="rId7" w:history="1">
         <w:r>
           <w:rPr>
             <w:rStyle w:val="Hyperlink"/>
@@ -1595,34 +1478,13 @@
         <w:t>“&lt;root&gt;</w:t>
       </w:r>
       <w:r>
-        <w:t>\host\Code\</w:t>
-      </w:r>
-      <w:proofErr w:type="spellStart"/>
-      <w:r>
-        <w:t>BasicParams</w:t>
-      </w:r>
-      <w:proofErr w:type="spellEnd"/>
-      <w:r>
-        <w:t>\</w:t>
-      </w:r>
-      <w:proofErr w:type="spellStart"/>
-      <w:r>
-        <w:t>BasicParams.m</w:t>
-      </w:r>
-      <w:proofErr w:type="spellEnd"/>
+        <w:t>\host\Code\BasicParams\BasicParams.m</w:t>
+      </w:r>
       <w:r>
         <w:t>”</w:t>
       </w:r>
       <w:r>
-        <w:t xml:space="preserve"> and set </w:t>
-      </w:r>
-      <w:proofErr w:type="spellStart"/>
-      <w:r>
-        <w:t>remoteHPC</w:t>
-      </w:r>
-      <w:proofErr w:type="spellEnd"/>
-      <w:r>
-        <w:t xml:space="preserve"> = false.</w:t>
+        <w:t xml:space="preserve"> and set remoteHPC = false.</w:t>
       </w:r>
     </w:p>
     <w:p>
@@ -1635,21 +1497,11 @@
         <w:jc w:val="both"/>
       </w:pPr>
       <w:r>
-        <w:t xml:space="preserve">Launch the following </w:t>
-      </w:r>
-      <w:proofErr w:type="spellStart"/>
-      <w:r>
-        <w:t>Matlab</w:t>
-      </w:r>
-      <w:proofErr w:type="spellEnd"/>
-      <w:r>
-        <w:t xml:space="preserve"> script: “&lt;root&gt;\host\</w:t>
-      </w:r>
-      <w:proofErr w:type="spellStart"/>
+        <w:t>Launch the following Matlab script: “&lt;root&gt;\host\</w:t>
+      </w:r>
       <w:r>
         <w:t>START_GammaSimulator.m</w:t>
       </w:r>
-      <w:proofErr w:type="spellEnd"/>
       <w:r>
         <w:t>”.</w:t>
       </w:r>
@@ -1694,11 +1546,9 @@
       <w:r>
         <w:t>checkbox “</w:t>
       </w:r>
-      <w:proofErr w:type="spellStart"/>
       <w:r>
         <w:t>fakeMPI</w:t>
       </w:r>
-      <w:proofErr w:type="spellEnd"/>
       <w:r>
         <w:t>” -- checked,</w:t>
       </w:r>
@@ -1712,21 +1562,8 @@
         </w:numPr>
         <w:jc w:val="both"/>
       </w:pPr>
-      <w:proofErr w:type="spellStart"/>
-      <w:r>
-        <w:t>editbox</w:t>
-      </w:r>
-      <w:proofErr w:type="spellEnd"/>
-      <w:r>
-        <w:t xml:space="preserve"> “</w:t>
-      </w:r>
-      <w:proofErr w:type="spellStart"/>
-      <w:r>
-        <w:t>nt</w:t>
-      </w:r>
-      <w:proofErr w:type="spellEnd"/>
-      <w:r>
-        <w:t>” = the number of cores in your processor,</w:t>
+      <w:r>
+        <w:t>editbox “nt” = the number of cores in your processor,</w:t>
       </w:r>
     </w:p>
     <w:p>
@@ -1739,15 +1576,7 @@
         <w:jc w:val="both"/>
       </w:pPr>
       <w:r>
-        <w:t>checkbox “</w:t>
-      </w:r>
-      <w:proofErr w:type="spellStart"/>
-      <w:r>
-        <w:t>backgroundMode</w:t>
-      </w:r>
-      <w:proofErr w:type="spellEnd"/>
-      <w:r>
-        <w:t>” -- unchecked</w:t>
+        <w:t>checkbox “backgroundMode” -- unchecked</w:t>
       </w:r>
       <w:r>
         <w:t>.</w:t>
@@ -1767,7 +1596,7 @@
       </w:r>
     </w:p>
     <w:sectPr>
-      <w:footerReference w:type="default" r:id="rId9"/>
+      <w:footerReference w:type="default" r:id="rId8"/>
       <w:pgSz w:w="12240" w:h="15840"/>
       <w:pgMar w:top="1440" w:right="1440" w:bottom="1440" w:left="1440" w:header="720" w:footer="720" w:gutter="0"/>
       <w:cols w:space="720"/>
@@ -1778,7 +1607,7 @@
 </file>
 
 <file path=word/endnotes.xml><?xml version="1.0" encoding="utf-8"?>
-<w:endnotes xmlns:wpc="http://schemas.microsoft.com/office/word/2010/wordprocessingCanvas" xmlns:mc="http://schemas.openxmlformats.org/markup-compatibility/2006" xmlns:o="urn:schemas-microsoft-com:office:office" xmlns:r="http://schemas.openxmlformats.org/officeDocument/2006/relationships" xmlns:m="http://schemas.openxmlformats.org/officeDocument/2006/math" xmlns:v="urn:schemas-microsoft-com:vml" xmlns:wp14="http://schemas.microsoft.com/office/word/2010/wordprocessingDrawing" xmlns:wp="http://schemas.openxmlformats.org/drawingml/2006/wordprocessingDrawing" xmlns:w10="urn:schemas-microsoft-com:office:word" xmlns:w="http://schemas.openxmlformats.org/wordprocessingml/2006/main" xmlns:w14="http://schemas.microsoft.com/office/word/2010/wordml" xmlns:wpg="http://schemas.microsoft.com/office/word/2010/wordprocessingGroup" xmlns:wpi="http://schemas.microsoft.com/office/word/2010/wordprocessingInk" xmlns:wne="http://schemas.microsoft.com/office/word/2006/wordml" xmlns:wps="http://schemas.microsoft.com/office/word/2010/wordprocessingShape" mc:Ignorable="w14 wp14">
+<w:endnotes xmlns:wpc="http://schemas.microsoft.com/office/word/2010/wordprocessingCanvas" xmlns:cx="http://schemas.microsoft.com/office/drawing/2014/chartex" xmlns:cx1="http://schemas.microsoft.com/office/drawing/2015/9/8/chartex" xmlns:cx2="http://schemas.microsoft.com/office/drawing/2015/10/21/chartex" xmlns:mc="http://schemas.openxmlformats.org/markup-compatibility/2006" xmlns:o="urn:schemas-microsoft-com:office:office" xmlns:r="http://schemas.openxmlformats.org/officeDocument/2006/relationships" xmlns:m="http://schemas.openxmlformats.org/officeDocument/2006/math" xmlns:v="urn:schemas-microsoft-com:vml" xmlns:wp14="http://schemas.microsoft.com/office/word/2010/wordprocessingDrawing" xmlns:wp="http://schemas.openxmlformats.org/drawingml/2006/wordprocessingDrawing" xmlns:w10="urn:schemas-microsoft-com:office:word" xmlns:w="http://schemas.openxmlformats.org/wordprocessingml/2006/main" xmlns:w14="http://schemas.microsoft.com/office/word/2010/wordml" xmlns:w15="http://schemas.microsoft.com/office/word/2012/wordml" xmlns:w16se="http://schemas.microsoft.com/office/word/2015/wordml/symex" xmlns:wpg="http://schemas.microsoft.com/office/word/2010/wordprocessingGroup" xmlns:wpi="http://schemas.microsoft.com/office/word/2010/wordprocessingInk" xmlns:wne="http://schemas.microsoft.com/office/word/2006/wordml" xmlns:wps="http://schemas.microsoft.com/office/word/2010/wordprocessingShape" mc:Ignorable="w14 w15 w16se wp14">
   <w:endnote w:type="separator" w:id="-1">
     <w:p>
       <w:pPr>
@@ -1803,7 +1632,7 @@
 </file>
 
 <file path=word/footer1.xml><?xml version="1.0" encoding="utf-8"?>
-<w:ftr xmlns:wpc="http://schemas.microsoft.com/office/word/2010/wordprocessingCanvas" xmlns:mc="http://schemas.openxmlformats.org/markup-compatibility/2006" xmlns:o="urn:schemas-microsoft-com:office:office" xmlns:r="http://schemas.openxmlformats.org/officeDocument/2006/relationships" xmlns:m="http://schemas.openxmlformats.org/officeDocument/2006/math" xmlns:v="urn:schemas-microsoft-com:vml" xmlns:wp14="http://schemas.microsoft.com/office/word/2010/wordprocessingDrawing" xmlns:wp="http://schemas.openxmlformats.org/drawingml/2006/wordprocessingDrawing" xmlns:w10="urn:schemas-microsoft-com:office:word" xmlns:w="http://schemas.openxmlformats.org/wordprocessingml/2006/main" xmlns:w14="http://schemas.microsoft.com/office/word/2010/wordml" xmlns:wpg="http://schemas.microsoft.com/office/word/2010/wordprocessingGroup" xmlns:wpi="http://schemas.microsoft.com/office/word/2010/wordprocessingInk" xmlns:wne="http://schemas.microsoft.com/office/word/2006/wordml" xmlns:wps="http://schemas.microsoft.com/office/word/2010/wordprocessingShape" mc:Ignorable="w14 wp14">
+<w:ftr xmlns:wpc="http://schemas.microsoft.com/office/word/2010/wordprocessingCanvas" xmlns:cx="http://schemas.microsoft.com/office/drawing/2014/chartex" xmlns:cx1="http://schemas.microsoft.com/office/drawing/2015/9/8/chartex" xmlns:cx2="http://schemas.microsoft.com/office/drawing/2015/10/21/chartex" xmlns:mc="http://schemas.openxmlformats.org/markup-compatibility/2006" xmlns:o="urn:schemas-microsoft-com:office:office" xmlns:r="http://schemas.openxmlformats.org/officeDocument/2006/relationships" xmlns:m="http://schemas.openxmlformats.org/officeDocument/2006/math" xmlns:v="urn:schemas-microsoft-com:vml" xmlns:wp14="http://schemas.microsoft.com/office/word/2010/wordprocessingDrawing" xmlns:wp="http://schemas.openxmlformats.org/drawingml/2006/wordprocessingDrawing" xmlns:w10="urn:schemas-microsoft-com:office:word" xmlns:w="http://schemas.openxmlformats.org/wordprocessingml/2006/main" xmlns:w14="http://schemas.microsoft.com/office/word/2010/wordml" xmlns:w15="http://schemas.microsoft.com/office/word/2012/wordml" xmlns:w16se="http://schemas.microsoft.com/office/word/2015/wordml/symex" xmlns:wpg="http://schemas.microsoft.com/office/word/2010/wordprocessingGroup" xmlns:wpi="http://schemas.microsoft.com/office/word/2010/wordprocessingInk" xmlns:wne="http://schemas.microsoft.com/office/word/2006/wordml" xmlns:wps="http://schemas.microsoft.com/office/word/2010/wordprocessingShape" mc:Ignorable="w14 w15 w16se wp14">
   <w:sdt>
     <w:sdtPr>
       <w:id w:val="-73584994"/>
@@ -1856,7 +1685,7 @@
 </file>
 
 <file path=word/footnotes.xml><?xml version="1.0" encoding="utf-8"?>
-<w:footnotes xmlns:wpc="http://schemas.microsoft.com/office/word/2010/wordprocessingCanvas" xmlns:mc="http://schemas.openxmlformats.org/markup-compatibility/2006" xmlns:o="urn:schemas-microsoft-com:office:office" xmlns:r="http://schemas.openxmlformats.org/officeDocument/2006/relationships" xmlns:m="http://schemas.openxmlformats.org/officeDocument/2006/math" xmlns:v="urn:schemas-microsoft-com:vml" xmlns:wp14="http://schemas.microsoft.com/office/word/2010/wordprocessingDrawing" xmlns:wp="http://schemas.openxmlformats.org/drawingml/2006/wordprocessingDrawing" xmlns:w10="urn:schemas-microsoft-com:office:word" xmlns:w="http://schemas.openxmlformats.org/wordprocessingml/2006/main" xmlns:w14="http://schemas.microsoft.com/office/word/2010/wordml" xmlns:wpg="http://schemas.microsoft.com/office/word/2010/wordprocessingGroup" xmlns:wpi="http://schemas.microsoft.com/office/word/2010/wordprocessingInk" xmlns:wne="http://schemas.microsoft.com/office/word/2006/wordml" xmlns:wps="http://schemas.microsoft.com/office/word/2010/wordprocessingShape" mc:Ignorable="w14 wp14">
+<w:footnotes xmlns:wpc="http://schemas.microsoft.com/office/word/2010/wordprocessingCanvas" xmlns:cx="http://schemas.microsoft.com/office/drawing/2014/chartex" xmlns:cx1="http://schemas.microsoft.com/office/drawing/2015/9/8/chartex" xmlns:cx2="http://schemas.microsoft.com/office/drawing/2015/10/21/chartex" xmlns:mc="http://schemas.openxmlformats.org/markup-compatibility/2006" xmlns:o="urn:schemas-microsoft-com:office:office" xmlns:r="http://schemas.openxmlformats.org/officeDocument/2006/relationships" xmlns:m="http://schemas.openxmlformats.org/officeDocument/2006/math" xmlns:v="urn:schemas-microsoft-com:vml" xmlns:wp14="http://schemas.microsoft.com/office/word/2010/wordprocessingDrawing" xmlns:wp="http://schemas.openxmlformats.org/drawingml/2006/wordprocessingDrawing" xmlns:w10="urn:schemas-microsoft-com:office:word" xmlns:w="http://schemas.openxmlformats.org/wordprocessingml/2006/main" xmlns:w14="http://schemas.microsoft.com/office/word/2010/wordml" xmlns:w15="http://schemas.microsoft.com/office/word/2012/wordml" xmlns:w16se="http://schemas.microsoft.com/office/word/2015/wordml/symex" xmlns:wpg="http://schemas.microsoft.com/office/word/2010/wordprocessingGroup" xmlns:wpi="http://schemas.microsoft.com/office/word/2010/wordprocessingInk" xmlns:wne="http://schemas.microsoft.com/office/word/2006/wordml" xmlns:wps="http://schemas.microsoft.com/office/word/2010/wordprocessingShape" mc:Ignorable="w14 w15 w16se wp14">
   <w:footnote w:type="separator" w:id="-1">
     <w:p>
       <w:pPr>
@@ -1881,8 +1710,8 @@
 </file>
 
 <file path=word/numbering.xml><?xml version="1.0" encoding="utf-8"?>
-<w:numbering xmlns:wpc="http://schemas.microsoft.com/office/word/2010/wordprocessingCanvas" xmlns:mc="http://schemas.openxmlformats.org/markup-compatibility/2006" xmlns:o="urn:schemas-microsoft-com:office:office" xmlns:r="http://schemas.openxmlformats.org/officeDocument/2006/relationships" xmlns:m="http://schemas.openxmlformats.org/officeDocument/2006/math" xmlns:v="urn:schemas-microsoft-com:vml" xmlns:wp14="http://schemas.microsoft.com/office/word/2010/wordprocessingDrawing" xmlns:wp="http://schemas.openxmlformats.org/drawingml/2006/wordprocessingDrawing" xmlns:w10="urn:schemas-microsoft-com:office:word" xmlns:w="http://schemas.openxmlformats.org/wordprocessingml/2006/main" xmlns:w14="http://schemas.microsoft.com/office/word/2010/wordml" xmlns:wpg="http://schemas.microsoft.com/office/word/2010/wordprocessingGroup" xmlns:wpi="http://schemas.microsoft.com/office/word/2010/wordprocessingInk" xmlns:wne="http://schemas.microsoft.com/office/word/2006/wordml" xmlns:wps="http://schemas.microsoft.com/office/word/2010/wordprocessingShape" mc:Ignorable="w14 wp14">
-  <w:abstractNum w:abstractNumId="0">
+<w:numbering xmlns:wpc="http://schemas.microsoft.com/office/word/2010/wordprocessingCanvas" xmlns:cx="http://schemas.microsoft.com/office/drawing/2014/chartex" xmlns:cx1="http://schemas.microsoft.com/office/drawing/2015/9/8/chartex" xmlns:cx2="http://schemas.microsoft.com/office/drawing/2015/10/21/chartex" xmlns:mc="http://schemas.openxmlformats.org/markup-compatibility/2006" xmlns:o="urn:schemas-microsoft-com:office:office" xmlns:r="http://schemas.openxmlformats.org/officeDocument/2006/relationships" xmlns:m="http://schemas.openxmlformats.org/officeDocument/2006/math" xmlns:v="urn:schemas-microsoft-com:vml" xmlns:wp14="http://schemas.microsoft.com/office/word/2010/wordprocessingDrawing" xmlns:wp="http://schemas.openxmlformats.org/drawingml/2006/wordprocessingDrawing" xmlns:w10="urn:schemas-microsoft-com:office:word" xmlns:w="http://schemas.openxmlformats.org/wordprocessingml/2006/main" xmlns:w14="http://schemas.microsoft.com/office/word/2010/wordml" xmlns:w15="http://schemas.microsoft.com/office/word/2012/wordml" xmlns:w16se="http://schemas.microsoft.com/office/word/2015/wordml/symex" xmlns:wpg="http://schemas.microsoft.com/office/word/2010/wordprocessingGroup" xmlns:wpi="http://schemas.microsoft.com/office/word/2010/wordprocessingInk" xmlns:wne="http://schemas.microsoft.com/office/word/2006/wordml" xmlns:wps="http://schemas.microsoft.com/office/word/2010/wordprocessingShape" mc:Ignorable="w14 w15 w16se wp14">
+  <w:abstractNum w:abstractNumId="0" w15:restartNumberingAfterBreak="0">
     <w:nsid w:val="05F702DC"/>
     <w:multiLevelType w:val="hybridMultilevel"/>
     <w:tmpl w:val="E1FAE090"/>
@@ -1972,7 +1801,7 @@
       </w:pPr>
     </w:lvl>
   </w:abstractNum>
-  <w:abstractNum w:abstractNumId="1">
+  <w:abstractNum w:abstractNumId="1" w15:restartNumberingAfterBreak="0">
     <w:nsid w:val="297E7B71"/>
     <w:multiLevelType w:val="hybridMultilevel"/>
     <w:tmpl w:val="5E345FB6"/>
@@ -2061,7 +1890,7 @@
       </w:pPr>
     </w:lvl>
   </w:abstractNum>
-  <w:abstractNum w:abstractNumId="2">
+  <w:abstractNum w:abstractNumId="2" w15:restartNumberingAfterBreak="0">
     <w:nsid w:val="32A34D55"/>
     <w:multiLevelType w:val="hybridMultilevel"/>
     <w:tmpl w:val="E102B10E"/>
@@ -2150,7 +1979,7 @@
       </w:pPr>
     </w:lvl>
   </w:abstractNum>
-  <w:abstractNum w:abstractNumId="3">
+  <w:abstractNum w:abstractNumId="3" w15:restartNumberingAfterBreak="0">
     <w:nsid w:val="5DC763DC"/>
     <w:multiLevelType w:val="hybridMultilevel"/>
     <w:tmpl w:val="61DA5CA8"/>
@@ -2263,7 +2092,7 @@
       </w:rPr>
     </w:lvl>
   </w:abstractNum>
-  <w:abstractNum w:abstractNumId="4">
+  <w:abstractNum w:abstractNumId="4" w15:restartNumberingAfterBreak="0">
     <w:nsid w:val="7991057A"/>
     <w:multiLevelType w:val="hybridMultilevel"/>
     <w:tmpl w:val="E1FAE090"/>
@@ -2372,7 +2201,7 @@
 </file>
 
 <file path=word/styles.xml><?xml version="1.0" encoding="utf-8"?>
-<w:styles xmlns:mc="http://schemas.openxmlformats.org/markup-compatibility/2006" xmlns:r="http://schemas.openxmlformats.org/officeDocument/2006/relationships" xmlns:w="http://schemas.openxmlformats.org/wordprocessingml/2006/main" xmlns:w14="http://schemas.microsoft.com/office/word/2010/wordml" mc:Ignorable="w14">
+<w:styles xmlns:mc="http://schemas.openxmlformats.org/markup-compatibility/2006" xmlns:r="http://schemas.openxmlformats.org/officeDocument/2006/relationships" xmlns:w="http://schemas.openxmlformats.org/wordprocessingml/2006/main" xmlns:w14="http://schemas.microsoft.com/office/word/2010/wordml" xmlns:w15="http://schemas.microsoft.com/office/word/2012/wordml" xmlns:w16se="http://schemas.microsoft.com/office/word/2015/wordml/symex" mc:Ignorable="w14 w15 w16se">
   <w:docDefaults>
     <w:rPrDefault>
       <w:rPr>
@@ -2388,583 +2217,379 @@
       </w:pPr>
     </w:pPrDefault>
   </w:docDefaults>
-  <w:latentStyles w:defLockedState="0" w:defUIPriority="99" w:defSemiHidden="1" w:defUnhideWhenUsed="1" w:defQFormat="0" w:count="267">
-    <w:lsdException w:name="Normal" w:semiHidden="0" w:uiPriority="0" w:unhideWhenUsed="0" w:qFormat="1"/>
-    <w:lsdException w:name="heading 1" w:semiHidden="0" w:uiPriority="9" w:unhideWhenUsed="0" w:qFormat="1"/>
-    <w:lsdException w:name="heading 2" w:uiPriority="9" w:qFormat="1"/>
-    <w:lsdException w:name="heading 3" w:uiPriority="9" w:qFormat="1"/>
-    <w:lsdException w:name="heading 4" w:uiPriority="9" w:qFormat="1"/>
-    <w:lsdException w:name="heading 5" w:uiPriority="9" w:qFormat="1"/>
-    <w:lsdException w:name="heading 6" w:uiPriority="9" w:qFormat="1"/>
-    <w:lsdException w:name="heading 7" w:uiPriority="9" w:qFormat="1"/>
-    <w:lsdException w:name="heading 8" w:uiPriority="9" w:qFormat="1"/>
-    <w:lsdException w:name="heading 9" w:uiPriority="9" w:qFormat="1"/>
-    <w:lsdException w:name="toc 1" w:uiPriority="39" w:qFormat="1"/>
-    <w:lsdException w:name="toc 2" w:uiPriority="39" w:qFormat="1"/>
-    <w:lsdException w:name="toc 3" w:uiPriority="39" w:qFormat="1"/>
-    <w:lsdException w:name="toc 4" w:uiPriority="39"/>
-    <w:lsdException w:name="toc 5" w:uiPriority="39"/>
-    <w:lsdException w:name="toc 6" w:uiPriority="39"/>
-    <w:lsdException w:name="toc 7" w:uiPriority="39"/>
-    <w:lsdException w:name="toc 8" w:uiPriority="39"/>
-    <w:lsdException w:name="toc 9" w:uiPriority="39"/>
-    <w:lsdException w:name="caption" w:uiPriority="35" w:qFormat="1"/>
-    <w:lsdException w:name="Title" w:semiHidden="0" w:uiPriority="10" w:unhideWhenUsed="0" w:qFormat="1"/>
-    <w:lsdException w:name="Default Paragraph Font" w:uiPriority="1"/>
-    <w:lsdException w:name="Subtitle" w:semiHidden="0" w:uiPriority="11" w:unhideWhenUsed="0" w:qFormat="1"/>
-    <w:lsdException w:name="Strong" w:semiHidden="0" w:uiPriority="22" w:unhideWhenUsed="0" w:qFormat="1"/>
-    <w:lsdException w:name="Emphasis" w:semiHidden="0" w:uiPriority="20" w:unhideWhenUsed="0" w:qFormat="1"/>
-    <w:lsdException w:name="Table Grid" w:semiHidden="0" w:uiPriority="39" w:unhideWhenUsed="0"/>
-    <w:lsdException w:name="Placeholder Text" w:unhideWhenUsed="0"/>
-    <w:lsdException w:name="No Spacing" w:semiHidden="0" w:uiPriority="1" w:unhideWhenUsed="0" w:qFormat="1"/>
-    <w:lsdException w:name="Light Shading" w:semiHidden="0" w:uiPriority="60" w:unhideWhenUsed="0"/>
-    <w:lsdException w:name="Light List" w:semiHidden="0" w:uiPriority="61" w:unhideWhenUsed="0"/>
-    <w:lsdException w:name="Light Grid" w:semiHidden="0" w:uiPriority="62" w:unhideWhenUsed="0"/>
-    <w:lsdException w:name="Medium Shading 1" w:semiHidden="0" w:uiPriority="63" w:unhideWhenUsed="0"/>
-    <w:lsdException w:name="Medium Shading 2" w:semiHidden="0" w:uiPriority="64" w:unhideWhenUsed="0"/>
-    <w:lsdException w:name="Medium List 1" w:semiHidden="0" w:uiPriority="65" w:unhideWhenUsed="0"/>
-    <w:lsdException w:name="Medium List 2" w:semiHidden="0" w:uiPriority="66" w:unhideWhenUsed="0"/>
-    <w:lsdException w:name="Medium Grid 1" w:semiHidden="0" w:uiPriority="67" w:unhideWhenUsed="0"/>
-    <w:lsdException w:name="Medium Grid 2" w:semiHidden="0" w:uiPriority="68" w:unhideWhenUsed="0"/>
-    <w:lsdException w:name="Medium Grid 3" w:semiHidden="0" w:uiPriority="69" w:unhideWhenUsed="0"/>
-    <w:lsdException w:name="Dark List" w:semiHidden="0" w:uiPriority="70" w:unhideWhenUsed="0"/>
-    <w:lsdException w:name="Colorful Shading" w:semiHidden="0" w:uiPriority="71" w:unhideWhenUsed="0"/>
-    <w:lsdException w:name="Colorful List" w:semiHidden="0" w:uiPriority="72" w:unhideWhenUsed="0"/>
-    <w:lsdException w:name="Colorful Grid" w:semiHidden="0" w:uiPriority="73" w:unhideWhenUsed="0"/>
-    <w:lsdException w:name="Light Shading Accent 1" w:semiHidden="0" w:uiPriority="60" w:unhideWhenUsed="0"/>
-    <w:lsdException w:name="Light List Accent 1" w:semiHidden="0" w:uiPriority="61" w:unhideWhenUsed="0"/>
-    <w:lsdException w:name="Light Grid Accent 1" w:semiHidden="0" w:uiPriority="62" w:unhideWhenUsed="0"/>
-    <w:lsdException w:name="Medium Shading 1 Accent 1" w:semiHidden="0" w:uiPriority="63" w:unhideWhenUsed="0"/>
-    <w:lsdException w:name="Medium Shading 2 Accent 1" w:semiHidden="0" w:uiPriority="64" w:unhideWhenUsed="0"/>
-    <w:lsdException w:name="Medium List 1 Accent 1" w:semiHidden="0" w:uiPriority="65" w:unhideWhenUsed="0"/>
-    <w:lsdException w:name="Revision" w:unhideWhenUsed="0"/>
-    <w:lsdException w:name="List Paragraph" w:semiHidden="0" w:uiPriority="34" w:unhideWhenUsed="0" w:qFormat="1"/>
-    <w:lsdException w:name="Quote" w:semiHidden="0" w:uiPriority="29" w:unhideWhenUsed="0" w:qFormat="1"/>
-    <w:lsdException w:name="Intense Quote" w:semiHidden="0" w:uiPriority="30" w:unhideWhenUsed="0" w:qFormat="1"/>
-    <w:lsdException w:name="Medium List 2 Accent 1" w:semiHidden="0" w:uiPriority="66" w:unhideWhenUsed="0"/>
-    <w:lsdException w:name="Medium Grid 1 Accent 1" w:semiHidden="0" w:uiPriority="67" w:unhideWhenUsed="0"/>
-    <w:lsdException w:name="Medium Grid 2 Accent 1" w:semiHidden="0" w:uiPriority="68" w:unhideWhenUsed="0"/>
-    <w:lsdException w:name="Medium Grid 3 Accent 1" w:semiHidden="0" w:uiPriority="69" w:unhideWhenUsed="0"/>
-    <w:lsdException w:name="Dark List Accent 1" w:semiHidden="0" w:uiPriority="70" w:unhideWhenUsed="0"/>
-    <w:lsdException w:name="Colorful Shading Accent 1" w:semiHidden="0" w:uiPriority="71" w:unhideWhenUsed="0"/>
-    <w:lsdException w:name="Colorful List Accent 1" w:semiHidden="0" w:uiPriority="72" w:unhideWhenUsed="0"/>
-    <w:lsdException w:name="Colorful Grid Accent 1" w:semiHidden="0" w:uiPriority="73" w:unhideWhenUsed="0"/>
-    <w:lsdException w:name="Light Shading Accent 2" w:semiHidden="0" w:uiPriority="60" w:unhideWhenUsed="0"/>
-    <w:lsdException w:name="Light List Accent 2" w:semiHidden="0" w:uiPriority="61" w:unhideWhenUsed="0"/>
-    <w:lsdException w:name="Light Grid Accent 2" w:semiHidden="0" w:uiPriority="62" w:unhideWhenUsed="0"/>
-    <w:lsdException w:name="Medium Shading 1 Accent 2" w:semiHidden="0" w:uiPriority="63" w:unhideWhenUsed="0"/>
-    <w:lsdException w:name="Medium Shading 2 Accent 2" w:semiHidden="0" w:uiPriority="64" w:unhideWhenUsed="0"/>
-    <w:lsdException w:name="Medium List 1 Accent 2" w:semiHidden="0" w:uiPriority="65" w:unhideWhenUsed="0"/>
-    <w:lsdException w:name="Medium List 2 Accent 2" w:semiHidden="0" w:uiPriority="66" w:unhideWhenUsed="0"/>
-    <w:lsdException w:name="Medium Grid 1 Accent 2" w:semiHidden="0" w:uiPriority="67" w:unhideWhenUsed="0"/>
-    <w:lsdException w:name="Medium Grid 2 Accent 2" w:semiHidden="0" w:uiPriority="68" w:unhideWhenUsed="0"/>
-    <w:lsdException w:name="Medium Grid 3 Accent 2" w:semiHidden="0" w:uiPriority="69" w:unhideWhenUsed="0"/>
-    <w:lsdException w:name="Dark List Accent 2" w:semiHidden="0" w:uiPriority="70" w:unhideWhenUsed="0"/>
-    <w:lsdException w:name="Colorful Shading Accent 2" w:semiHidden="0" w:uiPriority="71" w:unhideWhenUsed="0"/>
-    <w:lsdException w:name="Colorful List Accent 2" w:semiHidden="0" w:uiPriority="72" w:unhideWhenUsed="0"/>
-    <w:lsdException w:name="Colorful Grid Accent 2" w:semiHidden="0" w:uiPriority="73" w:unhideWhenUsed="0"/>
-    <w:lsdException w:name="Light Shading Accent 3" w:semiHidden="0" w:uiPriority="60" w:unhideWhenUsed="0"/>
-    <w:lsdException w:name="Light List Accent 3" w:semiHidden="0" w:uiPriority="61" w:unhideWhenUsed="0"/>
-    <w:lsdException w:name="Light Grid Accent 3" w:semiHidden="0" w:uiPriority="62" w:unhideWhenUsed="0"/>
-    <w:lsdException w:name="Medium Shading 1 Accent 3" w:semiHidden="0" w:uiPriority="63" w:unhideWhenUsed="0"/>
-    <w:lsdException w:name="Medium Shading 2 Accent 3" w:semiHidden="0" w:uiPriority="64" w:unhideWhenUsed="0"/>
-    <w:lsdException w:name="Medium List 1 Accent 3" w:semiHidden="0" w:uiPriority="65" w:unhideWhenUsed="0"/>
-    <w:lsdException w:name="Medium List 2 Accent 3" w:semiHidden="0" w:uiPriority="66" w:unhideWhenUsed="0"/>
-    <w:lsdException w:name="Medium Grid 1 Accent 3" w:semiHidden="0" w:uiPriority="67" w:unhideWhenUsed="0"/>
-    <w:lsdException w:name="Medium Grid 2 Accent 3" w:semiHidden="0" w:uiPriority="68" w:unhideWhenUsed="0"/>
-    <w:lsdException w:name="Medium Grid 3 Accent 3" w:semiHidden="0" w:uiPriority="69" w:unhideWhenUsed="0"/>
-    <w:lsdException w:name="Dark List Accent 3" w:semiHidden="0" w:uiPriority="70" w:unhideWhenUsed="0"/>
-    <w:lsdException w:name="Colorful Shading Accent 3" w:semiHidden="0" w:uiPriority="71" w:unhideWhenUsed="0"/>
-    <w:lsdException w:name="Colorful List Accent 3" w:semiHidden="0" w:uiPriority="72" w:unhideWhenUsed="0"/>
-    <w:lsdException w:name="Colorful Grid Accent 3" w:semiHidden="0" w:uiPriority="73" w:unhideWhenUsed="0"/>
-    <w:lsdException w:name="Light Shading Accent 4" w:semiHidden="0" w:uiPriority="60" w:unhideWhenUsed="0"/>
-    <w:lsdException w:name="Light List Accent 4" w:semiHidden="0" w:uiPriority="61" w:unhideWhenUsed="0"/>
-    <w:lsdException w:name="Light Grid Accent 4" w:semiHidden="0" w:uiPriority="62" w:unhideWhenUsed="0"/>
-    <w:lsdException w:name="Medium Shading 1 Accent 4" w:semiHidden="0" w:uiPriority="63" w:unhideWhenUsed="0"/>
-    <w:lsdException w:name="Medium Shading 2 Accent 4" w:semiHidden="0" w:uiPriority="64" w:unhideWhenUsed="0"/>
-    <w:lsdException w:name="Medium List 1 Accent 4" w:semiHidden="0" w:uiPriority="65" w:unhideWhenUsed="0"/>
-    <w:lsdException w:name="Medium List 2 Accent 4" w:semiHidden="0" w:uiPriority="66" w:unhideWhenUsed="0"/>
-    <w:lsdException w:name="Medium Grid 1 Accent 4" w:semiHidden="0" w:uiPriority="67" w:unhideWhenUsed="0"/>
-    <w:lsdException w:name="Medium Grid 2 Accent 4" w:semiHidden="0" w:uiPriority="68" w:unhideWhenUsed="0"/>
-    <w:lsdException w:name="Medium Grid 3 Accent 4" w:semiHidden="0" w:uiPriority="69" w:unhideWhenUsed="0"/>
-    <w:lsdException w:name="Dark List Accent 4" w:semiHidden="0" w:uiPriority="70" w:unhideWhenUsed="0"/>
-    <w:lsdException w:name="Colorful Shading Accent 4" w:semiHidden="0" w:uiPriority="71" w:unhideWhenUsed="0"/>
-    <w:lsdException w:name="Colorful List Accent 4" w:semiHidden="0" w:uiPriority="72" w:unhideWhenUsed="0"/>
-    <w:lsdException w:name="Colorful Grid Accent 4" w:semiHidden="0" w:uiPriority="73" w:unhideWhenUsed="0"/>
-    <w:lsdException w:name="Light Shading Accent 5" w:semiHidden="0" w:uiPriority="60" w:unhideWhenUsed="0"/>
-    <w:lsdException w:name="Light List Accent 5" w:semiHidden="0" w:uiPriority="61" w:unhideWhenUsed="0"/>
-    <w:lsdException w:name="Light Grid Accent 5" w:semiHidden="0" w:uiPriority="62" w:unhideWhenUsed="0"/>
-    <w:lsdException w:name="Medium Shading 1 Accent 5" w:semiHidden="0" w:uiPriority="63" w:unhideWhenUsed="0"/>
-    <w:lsdException w:name="Medium Shading 2 Accent 5" w:semiHidden="0" w:uiPriority="64" w:unhideWhenUsed="0"/>
-    <w:lsdException w:name="Medium List 1 Accent 5" w:semiHidden="0" w:uiPriority="65" w:unhideWhenUsed="0"/>
-    <w:lsdException w:name="Medium List 2 Accent 5" w:semiHidden="0" w:uiPriority="66" w:unhideWhenUsed="0"/>
-    <w:lsdException w:name="Medium Grid 1 Accent 5" w:semiHidden="0" w:uiPriority="67" w:unhideWhenUsed="0"/>
-    <w:lsdException w:name="Medium Grid 2 Accent 5" w:semiHidden="0" w:uiPriority="68" w:unhideWhenUsed="0"/>
-    <w:lsdException w:name="Medium Grid 3 Accent 5" w:semiHidden="0" w:uiPriority="69" w:unhideWhenUsed="0"/>
-    <w:lsdException w:name="Dark List Accent 5" w:semiHidden="0" w:uiPriority="70" w:unhideWhenUsed="0"/>
-    <w:lsdException w:name="Colorful Shading Accent 5" w:semiHidden="0" w:uiPriority="71" w:unhideWhenUsed="0"/>
-    <w:lsdException w:name="Colorful List Accent 5" w:semiHidden="0" w:uiPriority="72" w:unhideWhenUsed="0"/>
-    <w:lsdException w:name="Colorful Grid Accent 5" w:semiHidden="0" w:uiPriority="73" w:unhideWhenUsed="0"/>
-    <w:lsdException w:name="Light Shading Accent 6" w:semiHidden="0" w:uiPriority="60" w:unhideWhenUsed="0"/>
-    <w:lsdException w:name="Light List Accent 6" w:semiHidden="0" w:uiPriority="61" w:unhideWhenUsed="0"/>
-    <w:lsdException w:name="Light Grid Accent 6" w:semiHidden="0" w:uiPriority="62" w:unhideWhenUsed="0"/>
-    <w:lsdException w:name="Medium Shading 1 Accent 6" w:semiHidden="0" w:uiPriority="63" w:unhideWhenUsed="0"/>
-    <w:lsdException w:name="Medium Shading 2 Accent 6" w:semiHidden="0" w:uiPriority="64" w:unhideWhenUsed="0"/>
-    <w:lsdException w:name="Medium List 1 Accent 6" w:semiHidden="0" w:uiPriority="65" w:unhideWhenUsed="0"/>
-    <w:lsdException w:name="Medium List 2 Accent 6" w:semiHidden="0" w:uiPriority="66" w:unhideWhenUsed="0"/>
-    <w:lsdException w:name="Medium Grid 1 Accent 6" w:semiHidden="0" w:uiPriority="67" w:unhideWhenUsed="0"/>
-    <w:lsdException w:name="Medium Grid 2 Accent 6" w:semiHidden="0" w:uiPriority="68" w:unhideWhenUsed="0"/>
-    <w:lsdException w:name="Medium Grid 3 Accent 6" w:semiHidden="0" w:uiPriority="69" w:unhideWhenUsed="0"/>
-    <w:lsdException w:name="Dark List Accent 6" w:semiHidden="0" w:uiPriority="70" w:unhideWhenUsed="0"/>
-    <w:lsdException w:name="Colorful Shading Accent 6" w:semiHidden="0" w:uiPriority="71" w:unhideWhenUsed="0"/>
-    <w:lsdException w:name="Colorful List Accent 6" w:semiHidden="0" w:uiPriority="72" w:unhideWhenUsed="0"/>
-    <w:lsdException w:name="Colorful Grid Accent 6" w:semiHidden="0" w:uiPriority="73" w:unhideWhenUsed="0"/>
-    <w:lsdException w:name="Subtle Emphasis" w:semiHidden="0" w:uiPriority="19" w:unhideWhenUsed="0" w:qFormat="1"/>
-    <w:lsdException w:name="Intense Emphasis" w:semiHidden="0" w:uiPriority="21" w:unhideWhenUsed="0" w:qFormat="1"/>
-    <w:lsdException w:name="Subtle Reference" w:semiHidden="0" w:uiPriority="31" w:unhideWhenUsed="0" w:qFormat="1"/>
-    <w:lsdException w:name="Intense Reference" w:semiHidden="0" w:uiPriority="32" w:unhideWhenUsed="0" w:qFormat="1"/>
-    <w:lsdException w:name="Book Title" w:semiHidden="0" w:uiPriority="33" w:unhideWhenUsed="0" w:qFormat="1"/>
-    <w:lsdException w:name="Bibliography" w:uiPriority="37"/>
-    <w:lsdException w:name="TOC Heading" w:uiPriority="39" w:qFormat="1"/>
-  </w:latentStyles>
-  <w:style w:type="paragraph" w:default="1" w:styleId="Normal">
-    <w:name w:val="Normal"/>
-    <w:qFormat/>
-  </w:style>
-  <w:style w:type="paragraph" w:styleId="Heading1">
-    <w:name w:val="heading 1"/>
-    <w:basedOn w:val="Normal"/>
-    <w:next w:val="Normal"/>
-    <w:link w:val="Heading1Char"/>
-    <w:uiPriority w:val="9"/>
-    <w:qFormat/>
-    <w:rsid w:val="002B0DE3"/>
-    <w:pPr>
-      <w:keepNext/>
-      <w:keepLines/>
-      <w:spacing w:before="240" w:after="0"/>
-      <w:outlineLvl w:val="0"/>
-    </w:pPr>
-    <w:rPr>
-      <w:rFonts w:asciiTheme="majorHAnsi" w:eastAsiaTheme="majorEastAsia" w:hAnsiTheme="majorHAnsi" w:cstheme="majorBidi"/>
-      <w:color w:val="2E74B5" w:themeColor="accent1" w:themeShade="BF"/>
-      <w:sz w:val="32"/>
-      <w:szCs w:val="32"/>
-    </w:rPr>
-  </w:style>
-  <w:style w:type="paragraph" w:styleId="Heading2">
-    <w:name w:val="heading 2"/>
-    <w:basedOn w:val="Normal"/>
-    <w:next w:val="Normal"/>
-    <w:link w:val="Heading2Char"/>
-    <w:uiPriority w:val="9"/>
-    <w:unhideWhenUsed/>
-    <w:qFormat/>
-    <w:rsid w:val="002B0DE3"/>
-    <w:pPr>
-      <w:keepNext/>
-      <w:keepLines/>
-      <w:spacing w:before="40" w:after="0"/>
-      <w:outlineLvl w:val="1"/>
-    </w:pPr>
-    <w:rPr>
-      <w:rFonts w:asciiTheme="majorHAnsi" w:eastAsiaTheme="majorEastAsia" w:hAnsiTheme="majorHAnsi" w:cstheme="majorBidi"/>
-      <w:color w:val="2E74B5" w:themeColor="accent1" w:themeShade="BF"/>
-      <w:sz w:val="26"/>
-      <w:szCs w:val="26"/>
-    </w:rPr>
-  </w:style>
-  <w:style w:type="character" w:default="1" w:styleId="DefaultParagraphFont">
-    <w:name w:val="Default Paragraph Font"/>
-    <w:uiPriority w:val="1"/>
-    <w:semiHidden/>
-    <w:unhideWhenUsed/>
-  </w:style>
-  <w:style w:type="table" w:default="1" w:styleId="TableNormal">
-    <w:name w:val="Normal Table"/>
-    <w:uiPriority w:val="99"/>
-    <w:semiHidden/>
-    <w:unhideWhenUsed/>
-    <w:tblPr>
-      <w:tblInd w:w="0" w:type="dxa"/>
-      <w:tblCellMar>
-        <w:top w:w="0" w:type="dxa"/>
-        <w:left w:w="108" w:type="dxa"/>
-        <w:bottom w:w="0" w:type="dxa"/>
-        <w:right w:w="108" w:type="dxa"/>
-      </w:tblCellMar>
-    </w:tblPr>
-  </w:style>
-  <w:style w:type="numbering" w:default="1" w:styleId="NoList">
-    <w:name w:val="No List"/>
-    <w:uiPriority w:val="99"/>
-    <w:semiHidden/>
-    <w:unhideWhenUsed/>
-  </w:style>
-  <w:style w:type="character" w:customStyle="1" w:styleId="Heading1Char">
-    <w:name w:val="Heading 1 Char"/>
-    <w:basedOn w:val="DefaultParagraphFont"/>
-    <w:link w:val="Heading1"/>
-    <w:uiPriority w:val="9"/>
-    <w:rsid w:val="002B0DE3"/>
-    <w:rPr>
-      <w:rFonts w:asciiTheme="majorHAnsi" w:eastAsiaTheme="majorEastAsia" w:hAnsiTheme="majorHAnsi" w:cstheme="majorBidi"/>
-      <w:color w:val="2E74B5" w:themeColor="accent1" w:themeShade="BF"/>
-      <w:sz w:val="32"/>
-      <w:szCs w:val="32"/>
-    </w:rPr>
-  </w:style>
-  <w:style w:type="character" w:customStyle="1" w:styleId="Heading2Char">
-    <w:name w:val="Heading 2 Char"/>
-    <w:basedOn w:val="DefaultParagraphFont"/>
-    <w:link w:val="Heading2"/>
-    <w:uiPriority w:val="9"/>
-    <w:rsid w:val="002B0DE3"/>
-    <w:rPr>
-      <w:rFonts w:asciiTheme="majorHAnsi" w:eastAsiaTheme="majorEastAsia" w:hAnsiTheme="majorHAnsi" w:cstheme="majorBidi"/>
-      <w:color w:val="2E74B5" w:themeColor="accent1" w:themeShade="BF"/>
-      <w:sz w:val="26"/>
-      <w:szCs w:val="26"/>
-    </w:rPr>
-  </w:style>
-  <w:style w:type="character" w:styleId="Hyperlink">
-    <w:name w:val="Hyperlink"/>
-    <w:basedOn w:val="DefaultParagraphFont"/>
-    <w:uiPriority w:val="99"/>
-    <w:unhideWhenUsed/>
-    <w:rsid w:val="002B0DE3"/>
-    <w:rPr>
-      <w:color w:val="0563C1" w:themeColor="hyperlink"/>
-      <w:u w:val="single"/>
-    </w:rPr>
-  </w:style>
-  <w:style w:type="character" w:styleId="FollowedHyperlink">
-    <w:name w:val="FollowedHyperlink"/>
-    <w:basedOn w:val="DefaultParagraphFont"/>
-    <w:uiPriority w:val="99"/>
-    <w:semiHidden/>
-    <w:unhideWhenUsed/>
-    <w:rsid w:val="002B0DE3"/>
-    <w:rPr>
-      <w:color w:val="954F72" w:themeColor="followedHyperlink"/>
-      <w:u w:val="single"/>
-    </w:rPr>
-  </w:style>
-  <w:style w:type="paragraph" w:styleId="ListParagraph">
-    <w:name w:val="List Paragraph"/>
-    <w:basedOn w:val="Normal"/>
-    <w:uiPriority w:val="34"/>
-    <w:qFormat/>
-    <w:rsid w:val="002B0DE3"/>
-    <w:pPr>
-      <w:ind w:left="720"/>
-      <w:contextualSpacing/>
-    </w:pPr>
-  </w:style>
-  <w:style w:type="paragraph" w:styleId="TOC1">
-    <w:name w:val="toc 1"/>
-    <w:basedOn w:val="Normal"/>
-    <w:next w:val="Normal"/>
-    <w:autoRedefine/>
-    <w:uiPriority w:val="39"/>
-    <w:unhideWhenUsed/>
-    <w:qFormat/>
-    <w:rsid w:val="0034456C"/>
-    <w:pPr>
-      <w:spacing w:after="100" w:line="276" w:lineRule="auto"/>
-    </w:pPr>
-    <w:rPr>
-      <w:lang w:val="ru-RU"/>
-    </w:rPr>
-  </w:style>
-  <w:style w:type="paragraph" w:styleId="TOCHeading">
-    <w:name w:val="TOC Heading"/>
-    <w:basedOn w:val="Heading1"/>
-    <w:next w:val="Normal"/>
-    <w:uiPriority w:val="39"/>
-    <w:unhideWhenUsed/>
-    <w:qFormat/>
-    <w:rsid w:val="0034456C"/>
-    <w:pPr>
-      <w:spacing w:before="480" w:line="276" w:lineRule="auto"/>
-      <w:outlineLvl w:val="9"/>
-    </w:pPr>
-    <w:rPr>
-      <w:b/>
-      <w:bCs/>
-      <w:sz w:val="28"/>
-      <w:szCs w:val="28"/>
-      <w:lang w:val="ru-RU" w:eastAsia="ru-RU"/>
-    </w:rPr>
-  </w:style>
-  <w:style w:type="paragraph" w:styleId="TOC2">
-    <w:name w:val="toc 2"/>
-    <w:basedOn w:val="Normal"/>
-    <w:next w:val="Normal"/>
-    <w:autoRedefine/>
-    <w:uiPriority w:val="39"/>
-    <w:unhideWhenUsed/>
-    <w:qFormat/>
-    <w:rsid w:val="0034456C"/>
-    <w:pPr>
-      <w:spacing w:after="100" w:line="276" w:lineRule="auto"/>
-      <w:ind w:left="220"/>
-    </w:pPr>
-    <w:rPr>
-      <w:rFonts w:eastAsiaTheme="minorEastAsia"/>
-      <w:lang w:val="ru-RU" w:eastAsia="ru-RU"/>
-    </w:rPr>
-  </w:style>
-  <w:style w:type="paragraph" w:styleId="TOC3">
-    <w:name w:val="toc 3"/>
-    <w:basedOn w:val="Normal"/>
-    <w:next w:val="Normal"/>
-    <w:autoRedefine/>
-    <w:uiPriority w:val="39"/>
-    <w:unhideWhenUsed/>
-    <w:qFormat/>
-    <w:rsid w:val="0034456C"/>
-    <w:pPr>
-      <w:spacing w:after="100" w:line="276" w:lineRule="auto"/>
-      <w:ind w:left="440"/>
-    </w:pPr>
-    <w:rPr>
-      <w:rFonts w:eastAsiaTheme="minorEastAsia"/>
-      <w:lang w:val="ru-RU" w:eastAsia="ru-RU"/>
-    </w:rPr>
-  </w:style>
-  <w:style w:type="paragraph" w:styleId="Header">
-    <w:name w:val="header"/>
-    <w:basedOn w:val="Normal"/>
-    <w:link w:val="HeaderChar"/>
-    <w:uiPriority w:val="99"/>
-    <w:unhideWhenUsed/>
-    <w:rsid w:val="00494CC5"/>
-    <w:pPr>
-      <w:tabs>
-        <w:tab w:val="center" w:pos="4680"/>
-        <w:tab w:val="right" w:pos="9360"/>
-      </w:tabs>
-      <w:spacing w:after="0" w:line="240" w:lineRule="auto"/>
-    </w:pPr>
-  </w:style>
-  <w:style w:type="character" w:customStyle="1" w:styleId="HeaderChar">
-    <w:name w:val="Header Char"/>
-    <w:basedOn w:val="DefaultParagraphFont"/>
-    <w:link w:val="Header"/>
-    <w:uiPriority w:val="99"/>
-    <w:rsid w:val="00494CC5"/>
-  </w:style>
-  <w:style w:type="paragraph" w:styleId="Footer">
-    <w:name w:val="footer"/>
-    <w:basedOn w:val="Normal"/>
-    <w:link w:val="FooterChar"/>
-    <w:uiPriority w:val="99"/>
-    <w:unhideWhenUsed/>
-    <w:rsid w:val="00494CC5"/>
-    <w:pPr>
-      <w:tabs>
-        <w:tab w:val="center" w:pos="4680"/>
-        <w:tab w:val="right" w:pos="9360"/>
-      </w:tabs>
-      <w:spacing w:after="0" w:line="240" w:lineRule="auto"/>
-    </w:pPr>
-  </w:style>
-  <w:style w:type="character" w:customStyle="1" w:styleId="FooterChar">
-    <w:name w:val="Footer Char"/>
-    <w:basedOn w:val="DefaultParagraphFont"/>
-    <w:link w:val="Footer"/>
-    <w:uiPriority w:val="99"/>
-    <w:rsid w:val="00494CC5"/>
-  </w:style>
-  <w:style w:type="paragraph" w:styleId="BalloonText">
-    <w:name w:val="Balloon Text"/>
-    <w:basedOn w:val="Normal"/>
-    <w:link w:val="BalloonTextChar"/>
-    <w:uiPriority w:val="99"/>
-    <w:semiHidden/>
-    <w:unhideWhenUsed/>
-    <w:rsid w:val="00F956D1"/>
-    <w:pPr>
-      <w:spacing w:after="0" w:line="240" w:lineRule="auto"/>
-    </w:pPr>
-    <w:rPr>
-      <w:rFonts w:ascii="Tahoma" w:hAnsi="Tahoma" w:cs="Tahoma"/>
-      <w:sz w:val="16"/>
-      <w:szCs w:val="16"/>
-    </w:rPr>
-  </w:style>
-  <w:style w:type="character" w:customStyle="1" w:styleId="BalloonTextChar">
-    <w:name w:val="Balloon Text Char"/>
-    <w:basedOn w:val="DefaultParagraphFont"/>
-    <w:link w:val="BalloonText"/>
-    <w:uiPriority w:val="99"/>
-    <w:semiHidden/>
-    <w:rsid w:val="00F956D1"/>
-    <w:rPr>
-      <w:rFonts w:ascii="Tahoma" w:hAnsi="Tahoma" w:cs="Tahoma"/>
-      <w:sz w:val="16"/>
-      <w:szCs w:val="16"/>
-    </w:rPr>
-  </w:style>
-</w:styles>
-</file>
-
-<file path=word/stylesWithEffects.xml><?xml version="1.0" encoding="utf-8"?>
-<w:styles xmlns:wpc="http://schemas.microsoft.com/office/word/2010/wordprocessingCanvas" xmlns:mc="http://schemas.openxmlformats.org/markup-compatibility/2006" xmlns:o="urn:schemas-microsoft-com:office:office" xmlns:r="http://schemas.openxmlformats.org/officeDocument/2006/relationships" xmlns:m="http://schemas.openxmlformats.org/officeDocument/2006/math" xmlns:v="urn:schemas-microsoft-com:vml" xmlns:wp14="http://schemas.microsoft.com/office/word/2010/wordprocessingDrawing" xmlns:wp="http://schemas.openxmlformats.org/drawingml/2006/wordprocessingDrawing" xmlns:w10="urn:schemas-microsoft-com:office:word" xmlns:w="http://schemas.openxmlformats.org/wordprocessingml/2006/main" xmlns:w14="http://schemas.microsoft.com/office/word/2010/wordml" xmlns:wpg="http://schemas.microsoft.com/office/word/2010/wordprocessingGroup" xmlns:wpi="http://schemas.microsoft.com/office/word/2010/wordprocessingInk" xmlns:wne="http://schemas.microsoft.com/office/word/2006/wordml" xmlns:wps="http://schemas.microsoft.com/office/word/2010/wordprocessingShape" mc:Ignorable="w14 wp14">
-  <w:docDefaults>
-    <w:rPrDefault>
-      <w:rPr>
-        <w:rFonts w:asciiTheme="minorHAnsi" w:eastAsiaTheme="minorHAnsi" w:hAnsiTheme="minorHAnsi" w:cstheme="minorBidi"/>
-        <w:sz w:val="22"/>
-        <w:szCs w:val="22"/>
-        <w:lang w:val="en-US" w:eastAsia="en-US" w:bidi="ar-SA"/>
-      </w:rPr>
-    </w:rPrDefault>
-    <w:pPrDefault>
-      <w:pPr>
-        <w:spacing w:after="160" w:line="259" w:lineRule="auto"/>
-      </w:pPr>
-    </w:pPrDefault>
-  </w:docDefaults>
-  <w:latentStyles w:defLockedState="0" w:defUIPriority="99" w:defSemiHidden="1" w:defUnhideWhenUsed="1" w:defQFormat="0" w:count="267">
-    <w:lsdException w:name="Normal" w:semiHidden="0" w:uiPriority="0" w:unhideWhenUsed="0" w:qFormat="1"/>
-    <w:lsdException w:name="heading 1" w:semiHidden="0" w:uiPriority="9" w:unhideWhenUsed="0" w:qFormat="1"/>
-    <w:lsdException w:name="heading 2" w:uiPriority="9" w:qFormat="1"/>
-    <w:lsdException w:name="heading 3" w:uiPriority="9" w:qFormat="1"/>
-    <w:lsdException w:name="heading 4" w:uiPriority="9" w:qFormat="1"/>
-    <w:lsdException w:name="heading 5" w:uiPriority="9" w:qFormat="1"/>
-    <w:lsdException w:name="heading 6" w:uiPriority="9" w:qFormat="1"/>
-    <w:lsdException w:name="heading 7" w:uiPriority="9" w:qFormat="1"/>
-    <w:lsdException w:name="heading 8" w:uiPriority="9" w:qFormat="1"/>
-    <w:lsdException w:name="heading 9" w:uiPriority="9" w:qFormat="1"/>
-    <w:lsdException w:name="toc 1" w:uiPriority="39" w:qFormat="1"/>
-    <w:lsdException w:name="toc 2" w:uiPriority="39" w:qFormat="1"/>
-    <w:lsdException w:name="toc 3" w:uiPriority="39" w:qFormat="1"/>
-    <w:lsdException w:name="toc 4" w:uiPriority="39"/>
-    <w:lsdException w:name="toc 5" w:uiPriority="39"/>
-    <w:lsdException w:name="toc 6" w:uiPriority="39"/>
-    <w:lsdException w:name="toc 7" w:uiPriority="39"/>
-    <w:lsdException w:name="toc 8" w:uiPriority="39"/>
-    <w:lsdException w:name="toc 9" w:uiPriority="39"/>
-    <w:lsdException w:name="caption" w:uiPriority="35" w:qFormat="1"/>
-    <w:lsdException w:name="Title" w:semiHidden="0" w:uiPriority="10" w:unhideWhenUsed="0" w:qFormat="1"/>
-    <w:lsdException w:name="Default Paragraph Font" w:uiPriority="1"/>
-    <w:lsdException w:name="Subtitle" w:semiHidden="0" w:uiPriority="11" w:unhideWhenUsed="0" w:qFormat="1"/>
-    <w:lsdException w:name="Strong" w:semiHidden="0" w:uiPriority="22" w:unhideWhenUsed="0" w:qFormat="1"/>
-    <w:lsdException w:name="Emphasis" w:semiHidden="0" w:uiPriority="20" w:unhideWhenUsed="0" w:qFormat="1"/>
-    <w:lsdException w:name="Table Grid" w:semiHidden="0" w:uiPriority="39" w:unhideWhenUsed="0"/>
-    <w:lsdException w:name="Placeholder Text" w:unhideWhenUsed="0"/>
-    <w:lsdException w:name="No Spacing" w:semiHidden="0" w:uiPriority="1" w:unhideWhenUsed="0" w:qFormat="1"/>
-    <w:lsdException w:name="Light Shading" w:semiHidden="0" w:uiPriority="60" w:unhideWhenUsed="0"/>
-    <w:lsdException w:name="Light List" w:semiHidden="0" w:uiPriority="61" w:unhideWhenUsed="0"/>
-    <w:lsdException w:name="Light Grid" w:semiHidden="0" w:uiPriority="62" w:unhideWhenUsed="0"/>
-    <w:lsdException w:name="Medium Shading 1" w:semiHidden="0" w:uiPriority="63" w:unhideWhenUsed="0"/>
-    <w:lsdException w:name="Medium Shading 2" w:semiHidden="0" w:uiPriority="64" w:unhideWhenUsed="0"/>
-    <w:lsdException w:name="Medium List 1" w:semiHidden="0" w:uiPriority="65" w:unhideWhenUsed="0"/>
-    <w:lsdException w:name="Medium List 2" w:semiHidden="0" w:uiPriority="66" w:unhideWhenUsed="0"/>
-    <w:lsdException w:name="Medium Grid 1" w:semiHidden="0" w:uiPriority="67" w:unhideWhenUsed="0"/>
-    <w:lsdException w:name="Medium Grid 2" w:semiHidden="0" w:uiPriority="68" w:unhideWhenUsed="0"/>
-    <w:lsdException w:name="Medium Grid 3" w:semiHidden="0" w:uiPriority="69" w:unhideWhenUsed="0"/>
-    <w:lsdException w:name="Dark List" w:semiHidden="0" w:uiPriority="70" w:unhideWhenUsed="0"/>
-    <w:lsdException w:name="Colorful Shading" w:semiHidden="0" w:uiPriority="71" w:unhideWhenUsed="0"/>
-    <w:lsdException w:name="Colorful List" w:semiHidden="0" w:uiPriority="72" w:unhideWhenUsed="0"/>
-    <w:lsdException w:name="Colorful Grid" w:semiHidden="0" w:uiPriority="73" w:unhideWhenUsed="0"/>
-    <w:lsdException w:name="Light Shading Accent 1" w:semiHidden="0" w:uiPriority="60" w:unhideWhenUsed="0"/>
-    <w:lsdException w:name="Light List Accent 1" w:semiHidden="0" w:uiPriority="61" w:unhideWhenUsed="0"/>
-    <w:lsdException w:name="Light Grid Accent 1" w:semiHidden="0" w:uiPriority="62" w:unhideWhenUsed="0"/>
-    <w:lsdException w:name="Medium Shading 1 Accent 1" w:semiHidden="0" w:uiPriority="63" w:unhideWhenUsed="0"/>
-    <w:lsdException w:name="Medium Shading 2 Accent 1" w:semiHidden="0" w:uiPriority="64" w:unhideWhenUsed="0"/>
-    <w:lsdException w:name="Medium List 1 Accent 1" w:semiHidden="0" w:uiPriority="65" w:unhideWhenUsed="0"/>
-    <w:lsdException w:name="Revision" w:unhideWhenUsed="0"/>
-    <w:lsdException w:name="List Paragraph" w:semiHidden="0" w:uiPriority="34" w:unhideWhenUsed="0" w:qFormat="1"/>
-    <w:lsdException w:name="Quote" w:semiHidden="0" w:uiPriority="29" w:unhideWhenUsed="0" w:qFormat="1"/>
-    <w:lsdException w:name="Intense Quote" w:semiHidden="0" w:uiPriority="30" w:unhideWhenUsed="0" w:qFormat="1"/>
-    <w:lsdException w:name="Medium List 2 Accent 1" w:semiHidden="0" w:uiPriority="66" w:unhideWhenUsed="0"/>
-    <w:lsdException w:name="Medium Grid 1 Accent 1" w:semiHidden="0" w:uiPriority="67" w:unhideWhenUsed="0"/>
-    <w:lsdException w:name="Medium Grid 2 Accent 1" w:semiHidden="0" w:uiPriority="68" w:unhideWhenUsed="0"/>
-    <w:lsdException w:name="Medium Grid 3 Accent 1" w:semiHidden="0" w:uiPriority="69" w:unhideWhenUsed="0"/>
-    <w:lsdException w:name="Dark List Accent 1" w:semiHidden="0" w:uiPriority="70" w:unhideWhenUsed="0"/>
-    <w:lsdException w:name="Colorful Shading Accent 1" w:semiHidden="0" w:uiPriority="71" w:unhideWhenUsed="0"/>
-    <w:lsdException w:name="Colorful List Accent 1" w:semiHidden="0" w:uiPriority="72" w:unhideWhenUsed="0"/>
-    <w:lsdException w:name="Colorful Grid Accent 1" w:semiHidden="0" w:uiPriority="73" w:unhideWhenUsed="0"/>
-    <w:lsdException w:name="Light Shading Accent 2" w:semiHidden="0" w:uiPriority="60" w:unhideWhenUsed="0"/>
-    <w:lsdException w:name="Light List Accent 2" w:semiHidden="0" w:uiPriority="61" w:unhideWhenUsed="0"/>
-    <w:lsdException w:name="Light Grid Accent 2" w:semiHidden="0" w:uiPriority="62" w:unhideWhenUsed="0"/>
-    <w:lsdException w:name="Medium Shading 1 Accent 2" w:semiHidden="0" w:uiPriority="63" w:unhideWhenUsed="0"/>
-    <w:lsdException w:name="Medium Shading 2 Accent 2" w:semiHidden="0" w:uiPriority="64" w:unhideWhenUsed="0"/>
-    <w:lsdException w:name="Medium List 1 Accent 2" w:semiHidden="0" w:uiPriority="65" w:unhideWhenUsed="0"/>
-    <w:lsdException w:name="Medium List 2 Accent 2" w:semiHidden="0" w:uiPriority="66" w:unhideWhenUsed="0"/>
-    <w:lsdException w:name="Medium Grid 1 Accent 2" w:semiHidden="0" w:uiPriority="67" w:unhideWhenUsed="0"/>
-    <w:lsdException w:name="Medium Grid 2 Accent 2" w:semiHidden="0" w:uiPriority="68" w:unhideWhenUsed="0"/>
-    <w:lsdException w:name="Medium Grid 3 Accent 2" w:semiHidden="0" w:uiPriority="69" w:unhideWhenUsed="0"/>
-    <w:lsdException w:name="Dark List Accent 2" w:semiHidden="0" w:uiPriority="70" w:unhideWhenUsed="0"/>
-    <w:lsdException w:name="Colorful Shading Accent 2" w:semiHidden="0" w:uiPriority="71" w:unhideWhenUsed="0"/>
-    <w:lsdException w:name="Colorful List Accent 2" w:semiHidden="0" w:uiPriority="72" w:unhideWhenUsed="0"/>
-    <w:lsdException w:name="Colorful Grid Accent 2" w:semiHidden="0" w:uiPriority="73" w:unhideWhenUsed="0"/>
-    <w:lsdException w:name="Light Shading Accent 3" w:semiHidden="0" w:uiPriority="60" w:unhideWhenUsed="0"/>
-    <w:lsdException w:name="Light List Accent 3" w:semiHidden="0" w:uiPriority="61" w:unhideWhenUsed="0"/>
-    <w:lsdException w:name="Light Grid Accent 3" w:semiHidden="0" w:uiPriority="62" w:unhideWhenUsed="0"/>
-    <w:lsdException w:name="Medium Shading 1 Accent 3" w:semiHidden="0" w:uiPriority="63" w:unhideWhenUsed="0"/>
-    <w:lsdException w:name="Medium Shading 2 Accent 3" w:semiHidden="0" w:uiPriority="64" w:unhideWhenUsed="0"/>
-    <w:lsdException w:name="Medium List 1 Accent 3" w:semiHidden="0" w:uiPriority="65" w:unhideWhenUsed="0"/>
-    <w:lsdException w:name="Medium List 2 Accent 3" w:semiHidden="0" w:uiPriority="66" w:unhideWhenUsed="0"/>
-    <w:lsdException w:name="Medium Grid 1 Accent 3" w:semiHidden="0" w:uiPriority="67" w:unhideWhenUsed="0"/>
-    <w:lsdException w:name="Medium Grid 2 Accent 3" w:semiHidden="0" w:uiPriority="68" w:unhideWhenUsed="0"/>
-    <w:lsdException w:name="Medium Grid 3 Accent 3" w:semiHidden="0" w:uiPriority="69" w:unhideWhenUsed="0"/>
-    <w:lsdException w:name="Dark List Accent 3" w:semiHidden="0" w:uiPriority="70" w:unhideWhenUsed="0"/>
-    <w:lsdException w:name="Colorful Shading Accent 3" w:semiHidden="0" w:uiPriority="71" w:unhideWhenUsed="0"/>
-    <w:lsdException w:name="Colorful List Accent 3" w:semiHidden="0" w:uiPriority="72" w:unhideWhenUsed="0"/>
-    <w:lsdException w:name="Colorful Grid Accent 3" w:semiHidden="0" w:uiPriority="73" w:unhideWhenUsed="0"/>
-    <w:lsdException w:name="Light Shading Accent 4" w:semiHidden="0" w:uiPriority="60" w:unhideWhenUsed="0"/>
-    <w:lsdException w:name="Light List Accent 4" w:semiHidden="0" w:uiPriority="61" w:unhideWhenUsed="0"/>
-    <w:lsdException w:name="Light Grid Accent 4" w:semiHidden="0" w:uiPriority="62" w:unhideWhenUsed="0"/>
-    <w:lsdException w:name="Medium Shading 1 Accent 4" w:semiHidden="0" w:uiPriority="63" w:unhideWhenUsed="0"/>
-    <w:lsdException w:name="Medium Shading 2 Accent 4" w:semiHidden="0" w:uiPriority="64" w:unhideWhenUsed="0"/>
-    <w:lsdException w:name="Medium List 1 Accent 4" w:semiHidden="0" w:uiPriority="65" w:unhideWhenUsed="0"/>
-    <w:lsdException w:name="Medium List 2 Accent 4" w:semiHidden="0" w:uiPriority="66" w:unhideWhenUsed="0"/>
-    <w:lsdException w:name="Medium Grid 1 Accent 4" w:semiHidden="0" w:uiPriority="67" w:unhideWhenUsed="0"/>
-    <w:lsdException w:name="Medium Grid 2 Accent 4" w:semiHidden="0" w:uiPriority="68" w:unhideWhenUsed="0"/>
-    <w:lsdException w:name="Medium Grid 3 Accent 4" w:semiHidden="0" w:uiPriority="69" w:unhideWhenUsed="0"/>
-    <w:lsdException w:name="Dark List Accent 4" w:semiHidden="0" w:uiPriority="70" w:unhideWhenUsed="0"/>
-    <w:lsdException w:name="Colorful Shading Accent 4" w:semiHidden="0" w:uiPriority="71" w:unhideWhenUsed="0"/>
-    <w:lsdException w:name="Colorful List Accent 4" w:semiHidden="0" w:uiPriority="72" w:unhideWhenUsed="0"/>
-    <w:lsdException w:name="Colorful Grid Accent 4" w:semiHidden="0" w:uiPriority="73" w:unhideWhenUsed="0"/>
-    <w:lsdException w:name="Light Shading Accent 5" w:semiHidden="0" w:uiPriority="60" w:unhideWhenUsed="0"/>
-    <w:lsdException w:name="Light List Accent 5" w:semiHidden="0" w:uiPriority="61" w:unhideWhenUsed="0"/>
-    <w:lsdException w:name="Light Grid Accent 5" w:semiHidden="0" w:uiPriority="62" w:unhideWhenUsed="0"/>
-    <w:lsdException w:name="Medium Shading 1 Accent 5" w:semiHidden="0" w:uiPriority="63" w:unhideWhenUsed="0"/>
-    <w:lsdException w:name="Medium Shading 2 Accent 5" w:semiHidden="0" w:uiPriority="64" w:unhideWhenUsed="0"/>
-    <w:lsdException w:name="Medium List 1 Accent 5" w:semiHidden="0" w:uiPriority="65" w:unhideWhenUsed="0"/>
-    <w:lsdException w:name="Medium List 2 Accent 5" w:semiHidden="0" w:uiPriority="66" w:unhideWhenUsed="0"/>
-    <w:lsdException w:name="Medium Grid 1 Accent 5" w:semiHidden="0" w:uiPriority="67" w:unhideWhenUsed="0"/>
-    <w:lsdException w:name="Medium Grid 2 Accent 5" w:semiHidden="0" w:uiPriority="68" w:unhideWhenUsed="0"/>
-    <w:lsdException w:name="Medium Grid 3 Accent 5" w:semiHidden="0" w:uiPriority="69" w:unhideWhenUsed="0"/>
-    <w:lsdException w:name="Dark List Accent 5" w:semiHidden="0" w:uiPriority="70" w:unhideWhenUsed="0"/>
-    <w:lsdException w:name="Colorful Shading Accent 5" w:semiHidden="0" w:uiPriority="71" w:unhideWhenUsed="0"/>
-    <w:lsdException w:name="Colorful List Accent 5" w:semiHidden="0" w:uiPriority="72" w:unhideWhenUsed="0"/>
-    <w:lsdException w:name="Colorful Grid Accent 5" w:semiHidden="0" w:uiPriority="73" w:unhideWhenUsed="0"/>
-    <w:lsdException w:name="Light Shading Accent 6" w:semiHidden="0" w:uiPriority="60" w:unhideWhenUsed="0"/>
-    <w:lsdException w:name="Light List Accent 6" w:semiHidden="0" w:uiPriority="61" w:unhideWhenUsed="0"/>
-    <w:lsdException w:name="Light Grid Accent 6" w:semiHidden="0" w:uiPriority="62" w:unhideWhenUsed="0"/>
-    <w:lsdException w:name="Medium Shading 1 Accent 6" w:semiHidden="0" w:uiPriority="63" w:unhideWhenUsed="0"/>
-    <w:lsdException w:name="Medium Shading 2 Accent 6" w:semiHidden="0" w:uiPriority="64" w:unhideWhenUsed="0"/>
-    <w:lsdException w:name="Medium List 1 Accent 6" w:semiHidden="0" w:uiPriority="65" w:unhideWhenUsed="0"/>
-    <w:lsdException w:name="Medium List 2 Accent 6" w:semiHidden="0" w:uiPriority="66" w:unhideWhenUsed="0"/>
-    <w:lsdException w:name="Medium Grid 1 Accent 6" w:semiHidden="0" w:uiPriority="67" w:unhideWhenUsed="0"/>
-    <w:lsdException w:name="Medium Grid 2 Accent 6" w:semiHidden="0" w:uiPriority="68" w:unhideWhenUsed="0"/>
-    <w:lsdException w:name="Medium Grid 3 Accent 6" w:semiHidden="0" w:uiPriority="69" w:unhideWhenUsed="0"/>
-    <w:lsdException w:name="Dark List Accent 6" w:semiHidden="0" w:uiPriority="70" w:unhideWhenUsed="0"/>
-    <w:lsdException w:name="Colorful Shading Accent 6" w:semiHidden="0" w:uiPriority="71" w:unhideWhenUsed="0"/>
-    <w:lsdException w:name="Colorful List Accent 6" w:semiHidden="0" w:uiPriority="72" w:unhideWhenUsed="0"/>
-    <w:lsdException w:name="Colorful Grid Accent 6" w:semiHidden="0" w:uiPriority="73" w:unhideWhenUsed="0"/>
-    <w:lsdException w:name="Subtle Emphasis" w:semiHidden="0" w:uiPriority="19" w:unhideWhenUsed="0" w:qFormat="1"/>
-    <w:lsdException w:name="Intense Emphasis" w:semiHidden="0" w:uiPriority="21" w:unhideWhenUsed="0" w:qFormat="1"/>
-    <w:lsdException w:name="Subtle Reference" w:semiHidden="0" w:uiPriority="31" w:unhideWhenUsed="0" w:qFormat="1"/>
-    <w:lsdException w:name="Intense Reference" w:semiHidden="0" w:uiPriority="32" w:unhideWhenUsed="0" w:qFormat="1"/>
-    <w:lsdException w:name="Book Title" w:semiHidden="0" w:uiPriority="33" w:unhideWhenUsed="0" w:qFormat="1"/>
-    <w:lsdException w:name="Bibliography" w:uiPriority="37"/>
-    <w:lsdException w:name="TOC Heading" w:uiPriority="39" w:qFormat="1"/>
+  <w:latentStyles w:defLockedState="0" w:defUIPriority="99" w:defSemiHidden="0" w:defUnhideWhenUsed="0" w:defQFormat="0" w:count="372">
+    <w:lsdException w:name="Normal" w:uiPriority="0" w:qFormat="1"/>
+    <w:lsdException w:name="heading 1" w:uiPriority="9" w:qFormat="1"/>
+    <w:lsdException w:name="heading 2" w:semiHidden="1" w:uiPriority="9" w:unhideWhenUsed="1" w:qFormat="1"/>
+    <w:lsdException w:name="heading 3" w:semiHidden="1" w:uiPriority="9" w:unhideWhenUsed="1" w:qFormat="1"/>
+    <w:lsdException w:name="heading 4" w:semiHidden="1" w:uiPriority="9" w:unhideWhenUsed="1" w:qFormat="1"/>
+    <w:lsdException w:name="heading 5" w:semiHidden="1" w:uiPriority="9" w:unhideWhenUsed="1" w:qFormat="1"/>
+    <w:lsdException w:name="heading 6" w:semiHidden="1" w:uiPriority="9" w:unhideWhenUsed="1" w:qFormat="1"/>
+    <w:lsdException w:name="heading 7" w:semiHidden="1" w:uiPriority="9" w:unhideWhenUsed="1" w:qFormat="1"/>
+    <w:lsdException w:name="heading 8" w:semiHidden="1" w:uiPriority="9" w:unhideWhenUsed="1" w:qFormat="1"/>
+    <w:lsdException w:name="heading 9" w:semiHidden="1" w:uiPriority="9" w:unhideWhenUsed="1" w:qFormat="1"/>
+    <w:lsdException w:name="index 1" w:semiHidden="1" w:unhideWhenUsed="1"/>
+    <w:lsdException w:name="index 2" w:semiHidden="1" w:unhideWhenUsed="1"/>
+    <w:lsdException w:name="index 3" w:semiHidden="1" w:unhideWhenUsed="1"/>
+    <w:lsdException w:name="index 4" w:semiHidden="1" w:unhideWhenUsed="1"/>
+    <w:lsdException w:name="index 5" w:semiHidden="1" w:unhideWhenUsed="1"/>
+    <w:lsdException w:name="index 6" w:semiHidden="1" w:unhideWhenUsed="1"/>
+    <w:lsdException w:name="index 7" w:semiHidden="1" w:unhideWhenUsed="1"/>
+    <w:lsdException w:name="index 8" w:semiHidden="1" w:unhideWhenUsed="1"/>
+    <w:lsdException w:name="index 9" w:semiHidden="1" w:unhideWhenUsed="1"/>
+    <w:lsdException w:name="toc 1" w:semiHidden="1" w:uiPriority="39" w:unhideWhenUsed="1" w:qFormat="1"/>
+    <w:lsdException w:name="toc 2" w:semiHidden="1" w:uiPriority="39" w:unhideWhenUsed="1" w:qFormat="1"/>
+    <w:lsdException w:name="toc 3" w:semiHidden="1" w:uiPriority="39" w:unhideWhenUsed="1" w:qFormat="1"/>
+    <w:lsdException w:name="toc 4" w:semiHidden="1" w:uiPriority="39" w:unhideWhenUsed="1"/>
+    <w:lsdException w:name="toc 5" w:semiHidden="1" w:uiPriority="39" w:unhideWhenUsed="1"/>
+    <w:lsdException w:name="toc 6" w:semiHidden="1" w:uiPriority="39" w:unhideWhenUsed="1"/>
+    <w:lsdException w:name="toc 7" w:semiHidden="1" w:uiPriority="39" w:unhideWhenUsed="1"/>
+    <w:lsdException w:name="toc 8" w:semiHidden="1" w:uiPriority="39" w:unhideWhenUsed="1"/>
+    <w:lsdException w:name="toc 9" w:semiHidden="1" w:uiPriority="39" w:unhideWhenUsed="1"/>
+    <w:lsdException w:name="Normal Indent" w:semiHidden="1" w:unhideWhenUsed="1"/>
+    <w:lsdException w:name="footnote text" w:semiHidden="1" w:unhideWhenUsed="1"/>
+    <w:lsdException w:name="annotation text" w:semiHidden="1" w:unhideWhenUsed="1"/>
+    <w:lsdException w:name="header" w:semiHidden="1" w:unhideWhenUsed="1"/>
+    <w:lsdException w:name="footer" w:semiHidden="1" w:unhideWhenUsed="1"/>
+    <w:lsdException w:name="index heading" w:semiHidden="1" w:unhideWhenUsed="1"/>
+    <w:lsdException w:name="caption" w:semiHidden="1" w:uiPriority="35" w:unhideWhenUsed="1" w:qFormat="1"/>
+    <w:lsdException w:name="table of figures" w:semiHidden="1" w:unhideWhenUsed="1"/>
+    <w:lsdException w:name="envelope address" w:semiHidden="1" w:unhideWhenUsed="1"/>
+    <w:lsdException w:name="envelope return" w:semiHidden="1" w:unhideWhenUsed="1"/>
+    <w:lsdException w:name="footnote reference" w:semiHidden="1" w:unhideWhenUsed="1"/>
+    <w:lsdException w:name="annotation reference" w:semiHidden="1" w:unhideWhenUsed="1"/>
+    <w:lsdException w:name="line number" w:semiHidden="1" w:unhideWhenUsed="1"/>
+    <w:lsdException w:name="page number" w:semiHidden="1" w:unhideWhenUsed="1"/>
+    <w:lsdException w:name="endnote reference" w:semiHidden="1" w:unhideWhenUsed="1"/>
+    <w:lsdException w:name="endnote text" w:semiHidden="1" w:unhideWhenUsed="1"/>
+    <w:lsdException w:name="table of authorities" w:semiHidden="1" w:unhideWhenUsed="1"/>
+    <w:lsdException w:name="macro" w:semiHidden="1" w:unhideWhenUsed="1"/>
+    <w:lsdException w:name="toa heading" w:semiHidden="1" w:unhideWhenUsed="1"/>
+    <w:lsdException w:name="List" w:semiHidden="1" w:unhideWhenUsed="1"/>
+    <w:lsdException w:name="List Bullet" w:semiHidden="1" w:unhideWhenUsed="1"/>
+    <w:lsdException w:name="List Number" w:semiHidden="1" w:unhideWhenUsed="1"/>
+    <w:lsdException w:name="List 2" w:semiHidden="1" w:unhideWhenUsed="1"/>
+    <w:lsdException w:name="List 3" w:semiHidden="1" w:unhideWhenUsed="1"/>
+    <w:lsdException w:name="List 4" w:semiHidden="1" w:unhideWhenUsed="1"/>
+    <w:lsdException w:name="List 5" w:semiHidden="1" w:unhideWhenUsed="1"/>
+    <w:lsdException w:name="List Bullet 2" w:semiHidden="1" w:unhideWhenUsed="1"/>
+    <w:lsdException w:name="List Bullet 3" w:semiHidden="1" w:unhideWhenUsed="1"/>
+    <w:lsdException w:name="List Bullet 4" w:semiHidden="1" w:unhideWhenUsed="1"/>
+    <w:lsdException w:name="List Bullet 5" w:semiHidden="1" w:unhideWhenUsed="1"/>
+    <w:lsdException w:name="List Number 2" w:semiHidden="1" w:unhideWhenUsed="1"/>
+    <w:lsdException w:name="List Number 3" w:semiHidden="1" w:unhideWhenUsed="1"/>
+    <w:lsdException w:name="List Number 4" w:semiHidden="1" w:unhideWhenUsed="1"/>
+    <w:lsdException w:name="List Number 5" w:semiHidden="1" w:unhideWhenUsed="1"/>
+    <w:lsdException w:name="Title" w:uiPriority="10" w:qFormat="1"/>
+    <w:lsdException w:name="Closing" w:semiHidden="1" w:unhideWhenUsed="1"/>
+    <w:lsdException w:name="Signature" w:semiHidden="1" w:unhideWhenUsed="1"/>
+    <w:lsdException w:name="Default Paragraph Font" w:semiHidden="1" w:uiPriority="1" w:unhideWhenUsed="1"/>
+    <w:lsdException w:name="Body Text" w:semiHidden="1" w:unhideWhenUsed="1"/>
+    <w:lsdException w:name="Body Text Indent" w:semiHidden="1" w:unhideWhenUsed="1"/>
+    <w:lsdException w:name="List Continue" w:semiHidden="1" w:unhideWhenUsed="1"/>
+    <w:lsdException w:name="List Continue 2" w:semiHidden="1" w:unhideWhenUsed="1"/>
+    <w:lsdException w:name="List Continue 3" w:semiHidden="1" w:unhideWhenUsed="1"/>
+    <w:lsdException w:name="List Continue 4" w:semiHidden="1" w:unhideWhenUsed="1"/>
+    <w:lsdException w:name="List Continue 5" w:semiHidden="1" w:unhideWhenUsed="1"/>
+    <w:lsdException w:name="Message Header" w:semiHidden="1" w:unhideWhenUsed="1"/>
+    <w:lsdException w:name="Subtitle" w:uiPriority="11" w:qFormat="1"/>
+    <w:lsdException w:name="Salutation" w:semiHidden="1" w:unhideWhenUsed="1"/>
+    <w:lsdException w:name="Date" w:semiHidden="1" w:unhideWhenUsed="1"/>
+    <w:lsdException w:name="Body Text First Indent" w:semiHidden="1" w:unhideWhenUsed="1"/>
+    <w:lsdException w:name="Body Text First Indent 2" w:semiHidden="1" w:unhideWhenUsed="1"/>
+    <w:lsdException w:name="Note Heading" w:semiHidden="1" w:unhideWhenUsed="1"/>
+    <w:lsdException w:name="Body Text 2" w:semiHidden="1" w:unhideWhenUsed="1"/>
+    <w:lsdException w:name="Body Text 3" w:semiHidden="1" w:unhideWhenUsed="1"/>
+    <w:lsdException w:name="Body Text Indent 2" w:semiHidden="1" w:unhideWhenUsed="1"/>
+    <w:lsdException w:name="Body Text Indent 3" w:semiHidden="1" w:unhideWhenUsed="1"/>
+    <w:lsdException w:name="Block Text" w:semiHidden="1" w:unhideWhenUsed="1"/>
+    <w:lsdException w:name="Hyperlink" w:semiHidden="1" w:unhideWhenUsed="1"/>
+    <w:lsdException w:name="FollowedHyperlink" w:semiHidden="1" w:unhideWhenUsed="1"/>
+    <w:lsdException w:name="Strong" w:uiPriority="22" w:qFormat="1"/>
+    <w:lsdException w:name="Emphasis" w:uiPriority="20" w:qFormat="1"/>
+    <w:lsdException w:name="Document Map" w:semiHidden="1" w:unhideWhenUsed="1"/>
+    <w:lsdException w:name="Plain Text" w:semiHidden="1" w:unhideWhenUsed="1"/>
+    <w:lsdException w:name="E-mail Signature" w:semiHidden="1" w:unhideWhenUsed="1"/>
+    <w:lsdException w:name="HTML Top of Form" w:semiHidden="1" w:unhideWhenUsed="1"/>
+    <w:lsdException w:name="HTML Bottom of Form" w:semiHidden="1" w:unhideWhenUsed="1"/>
+    <w:lsdException w:name="Normal (Web)" w:semiHidden="1" w:unhideWhenUsed="1"/>
+    <w:lsdException w:name="HTML Acronym" w:semiHidden="1" w:unhideWhenUsed="1"/>
+    <w:lsdException w:name="HTML Address" w:semiHidden="1" w:unhideWhenUsed="1"/>
+    <w:lsdException w:name="HTML Cite" w:semiHidden="1" w:unhideWhenUsed="1"/>
+    <w:lsdException w:name="HTML Code" w:semiHidden="1" w:unhideWhenUsed="1"/>
+    <w:lsdException w:name="HTML Definition" w:semiHidden="1" w:unhideWhenUsed="1"/>
+    <w:lsdException w:name="HTML Keyboard" w:semiHidden="1" w:unhideWhenUsed="1"/>
+    <w:lsdException w:name="HTML Preformatted" w:semiHidden="1" w:unhideWhenUsed="1"/>
+    <w:lsdException w:name="HTML Sample" w:semiHidden="1" w:unhideWhenUsed="1"/>
+    <w:lsdException w:name="HTML Typewriter" w:semiHidden="1" w:unhideWhenUsed="1"/>
+    <w:lsdException w:name="HTML Variable" w:semiHidden="1" w:unhideWhenUsed="1"/>
+    <w:lsdException w:name="Normal Table" w:semiHidden="1" w:unhideWhenUsed="1"/>
+    <w:lsdException w:name="annotation subject" w:semiHidden="1" w:unhideWhenUsed="1"/>
+    <w:lsdException w:name="No List" w:semiHidden="1" w:unhideWhenUsed="1"/>
+    <w:lsdException w:name="Outline List 1" w:semiHidden="1" w:unhideWhenUsed="1"/>
+    <w:lsdException w:name="Outline List 2" w:semiHidden="1" w:unhideWhenUsed="1"/>
+    <w:lsdException w:name="Outline List 3" w:semiHidden="1" w:unhideWhenUsed="1"/>
+    <w:lsdException w:name="Table Simple 1" w:semiHidden="1" w:unhideWhenUsed="1"/>
+    <w:lsdException w:name="Table Simple 2" w:semiHidden="1" w:unhideWhenUsed="1"/>
+    <w:lsdException w:name="Table Simple 3" w:semiHidden="1" w:unhideWhenUsed="1"/>
+    <w:lsdException w:name="Table Classic 1" w:semiHidden="1" w:unhideWhenUsed="1"/>
+    <w:lsdException w:name="Table Classic 2" w:semiHidden="1" w:unhideWhenUsed="1"/>
+    <w:lsdException w:name="Table Classic 3" w:semiHidden="1" w:unhideWhenUsed="1"/>
+    <w:lsdException w:name="Table Classic 4" w:semiHidden="1" w:unhideWhenUsed="1"/>
+    <w:lsdException w:name="Table Colorful 1" w:semiHidden="1" w:unhideWhenUsed="1"/>
+    <w:lsdException w:name="Table Colorful 2" w:semiHidden="1" w:unhideWhenUsed="1"/>
+    <w:lsdException w:name="Table Colorful 3" w:semiHidden="1" w:unhideWhenUsed="1"/>
+    <w:lsdException w:name="Table Columns 1" w:semiHidden="1" w:unhideWhenUsed="1"/>
+    <w:lsdException w:name="Table Columns 2" w:semiHidden="1" w:unhideWhenUsed="1"/>
+    <w:lsdException w:name="Table Columns 3" w:semiHidden="1" w:unhideWhenUsed="1"/>
+    <w:lsdException w:name="Table Columns 4" w:semiHidden="1" w:unhideWhenUsed="1"/>
+    <w:lsdException w:name="Table Columns 5" w:semiHidden="1" w:unhideWhenUsed="1"/>
+    <w:lsdException w:name="Table Grid 1" w:semiHidden="1" w:unhideWhenUsed="1"/>
+    <w:lsdException w:name="Table Grid 2" w:semiHidden="1" w:unhideWhenUsed="1"/>
+    <w:lsdException w:name="Table Grid 3" w:semiHidden="1" w:unhideWhenUsed="1"/>
+    <w:lsdException w:name="Table Grid 4" w:semiHidden="1" w:unhideWhenUsed="1"/>
+    <w:lsdException w:name="Table Grid 5" w:semiHidden="1" w:unhideWhenUsed="1"/>
+    <w:lsdException w:name="Table Grid 6" w:semiHidden="1" w:unhideWhenUsed="1"/>
+    <w:lsdException w:name="Table Grid 7" w:semiHidden="1" w:unhideWhenUsed="1"/>
+    <w:lsdException w:name="Table Grid 8" w:semiHidden="1" w:unhideWhenUsed="1"/>
+    <w:lsdException w:name="Table List 1" w:semiHidden="1" w:unhideWhenUsed="1"/>
+    <w:lsdException w:name="Table List 2" w:semiHidden="1" w:unhideWhenUsed="1"/>
+    <w:lsdException w:name="Table List 3" w:semiHidden="1" w:unhideWhenUsed="1"/>
+    <w:lsdException w:name="Table List 4" w:semiHidden="1" w:unhideWhenUsed="1"/>
+    <w:lsdException w:name="Table List 5" w:semiHidden="1" w:unhideWhenUsed="1"/>
+    <w:lsdException w:name="Table List 6" w:semiHidden="1" w:unhideWhenUsed="1"/>
+    <w:lsdException w:name="Table List 7" w:semiHidden="1" w:unhideWhenUsed="1"/>
+    <w:lsdException w:name="Table List 8" w:semiHidden="1" w:unhideWhenUsed="1"/>
+    <w:lsdException w:name="Table 3D effects 1" w:semiHidden="1" w:unhideWhenUsed="1"/>
+    <w:lsdException w:name="Table 3D effects 2" w:semiHidden="1" w:unhideWhenUsed="1"/>
+    <w:lsdException w:name="Table 3D effects 3" w:semiHidden="1" w:unhideWhenUsed="1"/>
+    <w:lsdException w:name="Table Contemporary" w:semiHidden="1" w:unhideWhenUsed="1"/>
+    <w:lsdException w:name="Table Elegant" w:semiHidden="1" w:unhideWhenUsed="1"/>
+    <w:lsdException w:name="Table Professional" w:semiHidden="1" w:unhideWhenUsed="1"/>
+    <w:lsdException w:name="Table Subtle 1" w:semiHidden="1" w:unhideWhenUsed="1"/>
+    <w:lsdException w:name="Table Subtle 2" w:semiHidden="1" w:unhideWhenUsed="1"/>
+    <w:lsdException w:name="Table Web 1" w:semiHidden="1" w:unhideWhenUsed="1"/>
+    <w:lsdException w:name="Table Web 2" w:semiHidden="1" w:unhideWhenUsed="1"/>
+    <w:lsdException w:name="Table Web 3" w:semiHidden="1" w:unhideWhenUsed="1"/>
+    <w:lsdException w:name="Balloon Text" w:semiHidden="1" w:unhideWhenUsed="1"/>
+    <w:lsdException w:name="Table Grid" w:uiPriority="39"/>
+    <w:lsdException w:name="Table Theme" w:semiHidden="1" w:unhideWhenUsed="1"/>
+    <w:lsdException w:name="Placeholder Text" w:semiHidden="1"/>
+    <w:lsdException w:name="No Spacing" w:uiPriority="1" w:qFormat="1"/>
+    <w:lsdException w:name="Light Shading" w:uiPriority="60"/>
+    <w:lsdException w:name="Light List" w:uiPriority="61"/>
+    <w:lsdException w:name="Light Grid" w:uiPriority="62"/>
+    <w:lsdException w:name="Medium Shading 1" w:uiPriority="63"/>
+    <w:lsdException w:name="Medium Shading 2" w:uiPriority="64"/>
+    <w:lsdException w:name="Medium List 1" w:uiPriority="65"/>
+    <w:lsdException w:name="Medium List 2" w:uiPriority="66"/>
+    <w:lsdException w:name="Medium Grid 1" w:uiPriority="67"/>
+    <w:lsdException w:name="Medium Grid 2" w:uiPriority="68"/>
+    <w:lsdException w:name="Medium Grid 3" w:uiPriority="69"/>
+    <w:lsdException w:name="Dark List" w:uiPriority="70"/>
+    <w:lsdException w:name="Colorful Shading" w:uiPriority="71"/>
+    <w:lsdException w:name="Colorful List" w:uiPriority="72"/>
+    <w:lsdException w:name="Colorful Grid" w:uiPriority="73"/>
+    <w:lsdException w:name="Light Shading Accent 1" w:uiPriority="60"/>
+    <w:lsdException w:name="Light List Accent 1" w:uiPriority="61"/>
+    <w:lsdException w:name="Light Grid Accent 1" w:uiPriority="62"/>
+    <w:lsdException w:name="Medium Shading 1 Accent 1" w:uiPriority="63"/>
+    <w:lsdException w:name="Medium Shading 2 Accent 1" w:uiPriority="64"/>
+    <w:lsdException w:name="Medium List 1 Accent 1" w:uiPriority="65"/>
+    <w:lsdException w:name="Revision" w:semiHidden="1"/>
+    <w:lsdException w:name="List Paragraph" w:uiPriority="34" w:qFormat="1"/>
+    <w:lsdException w:name="Quote" w:uiPriority="29" w:qFormat="1"/>
+    <w:lsdException w:name="Intense Quote" w:uiPriority="30" w:qFormat="1"/>
+    <w:lsdException w:name="Medium List 2 Accent 1" w:uiPriority="66"/>
+    <w:lsdException w:name="Medium Grid 1 Accent 1" w:uiPriority="67"/>
+    <w:lsdException w:name="Medium Grid 2 Accent 1" w:uiPriority="68"/>
+    <w:lsdException w:name="Medium Grid 3 Accent 1" w:uiPriority="69"/>
+    <w:lsdException w:name="Dark List Accent 1" w:uiPriority="70"/>
+    <w:lsdException w:name="Colorful Shading Accent 1" w:uiPriority="71"/>
+    <w:lsdException w:name="Colorful List Accent 1" w:uiPriority="72"/>
+    <w:lsdException w:name="Colorful Grid Accent 1" w:uiPriority="73"/>
+    <w:lsdException w:name="Light Shading Accent 2" w:uiPriority="60"/>
+    <w:lsdException w:name="Light List Accent 2" w:uiPriority="61"/>
+    <w:lsdException w:name="Light Grid Accent 2" w:uiPriority="62"/>
+    <w:lsdException w:name="Medium Shading 1 Accent 2" w:uiPriority="63"/>
+    <w:lsdException w:name="Medium Shading 2 Accent 2" w:uiPriority="64"/>
+    <w:lsdException w:name="Medium List 1 Accent 2" w:uiPriority="65"/>
+    <w:lsdException w:name="Medium List 2 Accent 2" w:uiPriority="66"/>
+    <w:lsdException w:name="Medium Grid 1 Accent 2" w:uiPriority="67"/>
+    <w:lsdException w:name="Medium Grid 2 Accent 2" w:uiPriority="68"/>
+    <w:lsdException w:name="Medium Grid 3 Accent 2" w:uiPriority="69"/>
+    <w:lsdException w:name="Dark List Accent 2" w:uiPriority="70"/>
+    <w:lsdException w:name="Colorful Shading Accent 2" w:uiPriority="71"/>
+    <w:lsdException w:name="Colorful List Accent 2" w:uiPriority="72"/>
+    <w:lsdException w:name="Colorful Grid Accent 2" w:uiPriority="73"/>
+    <w:lsdException w:name="Light Shading Accent 3" w:uiPriority="60"/>
+    <w:lsdException w:name="Light List Accent 3" w:uiPriority="61"/>
+    <w:lsdException w:name="Light Grid Accent 3" w:uiPriority="62"/>
+    <w:lsdException w:name="Medium Shading 1 Accent 3" w:uiPriority="63"/>
+    <w:lsdException w:name="Medium Shading 2 Accent 3" w:uiPriority="64"/>
+    <w:lsdException w:name="Medium List 1 Accent 3" w:uiPriority="65"/>
+    <w:lsdException w:name="Medium List 2 Accent 3" w:uiPriority="66"/>
+    <w:lsdException w:name="Medium Grid 1 Accent 3" w:uiPriority="67"/>
+    <w:lsdException w:name="Medium Grid 2 Accent 3" w:uiPriority="68"/>
+    <w:lsdException w:name="Medium Grid 3 Accent 3" w:uiPriority="69"/>
+    <w:lsdException w:name="Dark List Accent 3" w:uiPriority="70"/>
+    <w:lsdException w:name="Colorful Shading Accent 3" w:uiPriority="71"/>
+    <w:lsdException w:name="Colorful List Accent 3" w:uiPriority="72"/>
+    <w:lsdException w:name="Colorful Grid Accent 3" w:uiPriority="73"/>
+    <w:lsdException w:name="Light Shading Accent 4" w:uiPriority="60"/>
+    <w:lsdException w:name="Light List Accent 4" w:uiPriority="61"/>
+    <w:lsdException w:name="Light Grid Accent 4" w:uiPriority="62"/>
+    <w:lsdException w:name="Medium Shading 1 Accent 4" w:uiPriority="63"/>
+    <w:lsdException w:name="Medium Shading 2 Accent 4" w:uiPriority="64"/>
+    <w:lsdException w:name="Medium List 1 Accent 4" w:uiPriority="65"/>
+    <w:lsdException w:name="Medium List 2 Accent 4" w:uiPriority="66"/>
+    <w:lsdException w:name="Medium Grid 1 Accent 4" w:uiPriority="67"/>
+    <w:lsdException w:name="Medium Grid 2 Accent 4" w:uiPriority="68"/>
+    <w:lsdException w:name="Medium Grid 3 Accent 4" w:uiPriority="69"/>
+    <w:lsdException w:name="Dark List Accent 4" w:uiPriority="70"/>
+    <w:lsdException w:name="Colorful Shading Accent 4" w:uiPriority="71"/>
+    <w:lsdException w:name="Colorful List Accent 4" w:uiPriority="72"/>
+    <w:lsdException w:name="Colorful Grid Accent 4" w:uiPriority="73"/>
+    <w:lsdException w:name="Light Shading Accent 5" w:uiPriority="60"/>
+    <w:lsdException w:name="Light List Accent 5" w:uiPriority="61"/>
+    <w:lsdException w:name="Light Grid Accent 5" w:uiPriority="62"/>
+    <w:lsdException w:name="Medium Shading 1 Accent 5" w:uiPriority="63"/>
+    <w:lsdException w:name="Medium Shading 2 Accent 5" w:uiPriority="64"/>
+    <w:lsdException w:name="Medium List 1 Accent 5" w:uiPriority="65"/>
+    <w:lsdException w:name="Medium List 2 Accent 5" w:uiPriority="66"/>
+    <w:lsdException w:name="Medium Grid 1 Accent 5" w:uiPriority="67"/>
+    <w:lsdException w:name="Medium Grid 2 Accent 5" w:uiPriority="68"/>
+    <w:lsdException w:name="Medium Grid 3 Accent 5" w:uiPriority="69"/>
+    <w:lsdException w:name="Dark List Accent 5" w:uiPriority="70"/>
+    <w:lsdException w:name="Colorful Shading Accent 5" w:uiPriority="71"/>
+    <w:lsdException w:name="Colorful List Accent 5" w:uiPriority="72"/>
+    <w:lsdException w:name="Colorful Grid Accent 5" w:uiPriority="73"/>
+    <w:lsdException w:name="Light Shading Accent 6" w:uiPriority="60"/>
+    <w:lsdException w:name="Light List Accent 6" w:uiPriority="61"/>
+    <w:lsdException w:name="Light Grid Accent 6" w:uiPriority="62"/>
+    <w:lsdException w:name="Medium Shading 1 Accent 6" w:uiPriority="63"/>
+    <w:lsdException w:name="Medium Shading 2 Accent 6" w:uiPriority="64"/>
+    <w:lsdException w:name="Medium List 1 Accent 6" w:uiPriority="65"/>
+    <w:lsdException w:name="Medium List 2 Accent 6" w:uiPriority="66"/>
+    <w:lsdException w:name="Medium Grid 1 Accent 6" w:uiPriority="67"/>
+    <w:lsdException w:name="Medium Grid 2 Accent 6" w:uiPriority="68"/>
+    <w:lsdException w:name="Medium Grid 3 Accent 6" w:uiPriority="69"/>
+    <w:lsdException w:name="Dark List Accent 6" w:uiPriority="70"/>
+    <w:lsdException w:name="Colorful Shading Accent 6" w:uiPriority="71"/>
+    <w:lsdException w:name="Colorful List Accent 6" w:uiPriority="72"/>
+    <w:lsdException w:name="Colorful Grid Accent 6" w:uiPriority="73"/>
+    <w:lsdException w:name="Subtle Emphasis" w:uiPriority="19" w:qFormat="1"/>
+    <w:lsdException w:name="Intense Emphasis" w:uiPriority="21" w:qFormat="1"/>
+    <w:lsdException w:name="Subtle Reference" w:uiPriority="31" w:qFormat="1"/>
+    <w:lsdException w:name="Intense Reference" w:uiPriority="32" w:qFormat="1"/>
+    <w:lsdException w:name="Book Title" w:uiPriority="33" w:qFormat="1"/>
+    <w:lsdException w:name="Bibliography" w:semiHidden="1" w:uiPriority="37" w:unhideWhenUsed="1"/>
+    <w:lsdException w:name="TOC Heading" w:semiHidden="1" w:uiPriority="39" w:unhideWhenUsed="1" w:qFormat="1"/>
+    <w:lsdException w:name="Plain Table 1" w:uiPriority="41"/>
+    <w:lsdException w:name="Plain Table 2" w:uiPriority="42"/>
+    <w:lsdException w:name="Plain Table 3" w:uiPriority="43"/>
+    <w:lsdException w:name="Plain Table 4" w:uiPriority="44"/>
+    <w:lsdException w:name="Plain Table 5" w:uiPriority="45"/>
+    <w:lsdException w:name="Grid Table Light" w:uiPriority="40"/>
+    <w:lsdException w:name="Grid Table 1 Light" w:uiPriority="46"/>
+    <w:lsdException w:name="Grid Table 2" w:uiPriority="47"/>
+    <w:lsdException w:name="Grid Table 3" w:uiPriority="48"/>
+    <w:lsdException w:name="Grid Table 4" w:uiPriority="49"/>
+    <w:lsdException w:name="Grid Table 5 Dark" w:uiPriority="50"/>
+    <w:lsdException w:name="Grid Table 6 Colorful" w:uiPriority="51"/>
+    <w:lsdException w:name="Grid Table 7 Colorful" w:uiPriority="52"/>
+    <w:lsdException w:name="Grid Table 1 Light Accent 1" w:uiPriority="46"/>
+    <w:lsdException w:name="Grid Table 2 Accent 1" w:uiPriority="47"/>
+    <w:lsdException w:name="Grid Table 3 Accent 1" w:uiPriority="48"/>
+    <w:lsdException w:name="Grid Table 4 Accent 1" w:uiPriority="49"/>
+    <w:lsdException w:name="Grid Table 5 Dark Accent 1" w:uiPriority="50"/>
+    <w:lsdException w:name="Grid Table 6 Colorful Accent 1" w:uiPriority="51"/>
+    <w:lsdException w:name="Grid Table 7 Colorful Accent 1" w:uiPriority="52"/>
+    <w:lsdException w:name="Grid Table 1 Light Accent 2" w:uiPriority="46"/>
+    <w:lsdException w:name="Grid Table 2 Accent 2" w:uiPriority="47"/>
+    <w:lsdException w:name="Grid Table 3 Accent 2" w:uiPriority="48"/>
+    <w:lsdException w:name="Grid Table 4 Accent 2" w:uiPriority="49"/>
+    <w:lsdException w:name="Grid Table 5 Dark Accent 2" w:uiPriority="50"/>
+    <w:lsdException w:name="Grid Table 6 Colorful Accent 2" w:uiPriority="51"/>
+    <w:lsdException w:name="Grid Table 7 Colorful Accent 2" w:uiPriority="52"/>
+    <w:lsdException w:name="Grid Table 1 Light Accent 3" w:uiPriority="46"/>
+    <w:lsdException w:name="Grid Table 2 Accent 3" w:uiPriority="47"/>
+    <w:lsdException w:name="Grid Table 3 Accent 3" w:uiPriority="48"/>
+    <w:lsdException w:name="Grid Table 4 Accent 3" w:uiPriority="49"/>
+    <w:lsdException w:name="Grid Table 5 Dark Accent 3" w:uiPriority="50"/>
+    <w:lsdException w:name="Grid Table 6 Colorful Accent 3" w:uiPriority="51"/>
+    <w:lsdException w:name="Grid Table 7 Colorful Accent 3" w:uiPriority="52"/>
+    <w:lsdException w:name="Grid Table 1 Light Accent 4" w:uiPriority="46"/>
+    <w:lsdException w:name="Grid Table 2 Accent 4" w:uiPriority="47"/>
+    <w:lsdException w:name="Grid Table 3 Accent 4" w:uiPriority="48"/>
+    <w:lsdException w:name="Grid Table 4 Accent 4" w:uiPriority="49"/>
+    <w:lsdException w:name="Grid Table 5 Dark Accent 4" w:uiPriority="50"/>
+    <w:lsdException w:name="Grid Table 6 Colorful Accent 4" w:uiPriority="51"/>
+    <w:lsdException w:name="Grid Table 7 Colorful Accent 4" w:uiPriority="52"/>
+    <w:lsdException w:name="Grid Table 1 Light Accent 5" w:uiPriority="46"/>
+    <w:lsdException w:name="Grid Table 2 Accent 5" w:uiPriority="47"/>
+    <w:lsdException w:name="Grid Table 3 Accent 5" w:uiPriority="48"/>
+    <w:lsdException w:name="Grid Table 4 Accent 5" w:uiPriority="49"/>
+    <w:lsdException w:name="Grid Table 5 Dark Accent 5" w:uiPriority="50"/>
+    <w:lsdException w:name="Grid Table 6 Colorful Accent 5" w:uiPriority="51"/>
+    <w:lsdException w:name="Grid Table 7 Colorful Accent 5" w:uiPriority="52"/>
+    <w:lsdException w:name="Grid Table 1 Light Accent 6" w:uiPriority="46"/>
+    <w:lsdException w:name="Grid Table 2 Accent 6" w:uiPriority="47"/>
+    <w:lsdException w:name="Grid Table 3 Accent 6" w:uiPriority="48"/>
+    <w:lsdException w:name="Grid Table 4 Accent 6" w:uiPriority="49"/>
+    <w:lsdException w:name="Grid Table 5 Dark Accent 6" w:uiPriority="50"/>
+    <w:lsdException w:name="Grid Table 6 Colorful Accent 6" w:uiPriority="51"/>
+    <w:lsdException w:name="Grid Table 7 Colorful Accent 6" w:uiPriority="52"/>
+    <w:lsdException w:name="List Table 1 Light" w:uiPriority="46"/>
+    <w:lsdException w:name="List Table 2" w:uiPriority="47"/>
+    <w:lsdException w:name="List Table 3" w:uiPriority="48"/>
+    <w:lsdException w:name="List Table 4" w:uiPriority="49"/>
+    <w:lsdException w:name="List Table 5 Dark" w:uiPriority="50"/>
+    <w:lsdException w:name="List Table 6 Colorful" w:uiPriority="51"/>
+    <w:lsdException w:name="List Table 7 Colorful" w:uiPriority="52"/>
+    <w:lsdException w:name="List Table 1 Light Accent 1" w:uiPriority="46"/>
+    <w:lsdException w:name="List Table 2 Accent 1" w:uiPriority="47"/>
+    <w:lsdException w:name="List Table 3 Accent 1" w:uiPriority="48"/>
+    <w:lsdException w:name="List Table 4 Accent 1" w:uiPriority="49"/>
+    <w:lsdException w:name="List Table 5 Dark Accent 1" w:uiPriority="50"/>
+    <w:lsdException w:name="List Table 6 Colorful Accent 1" w:uiPriority="51"/>
+    <w:lsdException w:name="List Table 7 Colorful Accent 1" w:uiPriority="52"/>
+    <w:lsdException w:name="List Table 1 Light Accent 2" w:uiPriority="46"/>
+    <w:lsdException w:name="List Table 2 Accent 2" w:uiPriority="47"/>
+    <w:lsdException w:name="List Table 3 Accent 2" w:uiPriority="48"/>
+    <w:lsdException w:name="List Table 4 Accent 2" w:uiPriority="49"/>
+    <w:lsdException w:name="List Table 5 Dark Accent 2" w:uiPriority="50"/>
+    <w:lsdException w:name="List Table 6 Colorful Accent 2" w:uiPriority="51"/>
+    <w:lsdException w:name="List Table 7 Colorful Accent 2" w:uiPriority="52"/>
+    <w:lsdException w:name="List Table 1 Light Accent 3" w:uiPriority="46"/>
+    <w:lsdException w:name="List Table 2 Accent 3" w:uiPriority="47"/>
+    <w:lsdException w:name="List Table 3 Accent 3" w:uiPriority="48"/>
+    <w:lsdException w:name="List Table 4 Accent 3" w:uiPriority="49"/>
+    <w:lsdException w:name="List Table 5 Dark Accent 3" w:uiPriority="50"/>
+    <w:lsdException w:name="List Table 6 Colorful Accent 3" w:uiPriority="51"/>
+    <w:lsdException w:name="List Table 7 Colorful Accent 3" w:uiPriority="52"/>
+    <w:lsdException w:name="List Table 1 Light Accent 4" w:uiPriority="46"/>
+    <w:lsdException w:name="List Table 2 Accent 4" w:uiPriority="47"/>
+    <w:lsdException w:name="List Table 3 Accent 4" w:uiPriority="48"/>
+    <w:lsdException w:name="List Table 4 Accent 4" w:uiPriority="49"/>
+    <w:lsdException w:name="List Table 5 Dark Accent 4" w:uiPriority="50"/>
+    <w:lsdException w:name="List Table 6 Colorful Accent 4" w:uiPriority="51"/>
+    <w:lsdException w:name="List Table 7 Colorful Accent 4" w:uiPriority="52"/>
+    <w:lsdException w:name="List Table 1 Light Accent 5" w:uiPriority="46"/>
+    <w:lsdException w:name="List Table 2 Accent 5" w:uiPriority="47"/>
+    <w:lsdException w:name="List Table 3 Accent 5" w:uiPriority="48"/>
+    <w:lsdException w:name="List Table 4 Accent 5" w:uiPriority="49"/>
+    <w:lsdException w:name="List Table 5 Dark Accent 5" w:uiPriority="50"/>
+    <w:lsdException w:name="List Table 6 Colorful Accent 5" w:uiPriority="51"/>
+    <w:lsdException w:name="List Table 7 Colorful Accent 5" w:uiPriority="52"/>
+    <w:lsdException w:name="List Table 1 Light Accent 6" w:uiPriority="46"/>
+    <w:lsdException w:name="List Table 2 Accent 6" w:uiPriority="47"/>
+    <w:lsdException w:name="List Table 3 Accent 6" w:uiPriority="48"/>
+    <w:lsdException w:name="List Table 4 Accent 6" w:uiPriority="49"/>
+    <w:lsdException w:name="List Table 5 Dark Accent 6" w:uiPriority="50"/>
+    <w:lsdException w:name="List Table 6 Colorful Accent 6" w:uiPriority="51"/>
+    <w:lsdException w:name="List Table 7 Colorful Accent 6" w:uiPriority="52"/>
+    <w:lsdException w:name="Mention" w:semiHidden="1" w:unhideWhenUsed="1"/>
   </w:latentStyles>
   <w:style w:type="paragraph" w:default="1" w:styleId="Normal">
     <w:name w:val="Normal"/>
@@ -3504,7 +3129,7 @@
   <a:extraClrSchemeLst/>
   <a:extLst>
     <a:ext uri="{05A4C25C-085E-4340-85A3-A5531E510DB2}">
-      <thm15:themeFamily xmlns="" xmlns:thm15="http://schemas.microsoft.com/office/thememl/2012/main" name="Office Theme" id="{62F939B6-93AF-4DB8-9C6B-D6C7DFDC589F}" vid="{4A3C46E8-61CC-4603-A589-7422A47A8E4A}"/>
+      <thm15:themeFamily xmlns:thm15="http://schemas.microsoft.com/office/thememl/2012/main" name="Office Theme" id="{62F939B6-93AF-4DB8-9C6B-D6C7DFDC589F}" vid="{4A3C46E8-61CC-4603-A589-7422A47A8E4A}"/>
     </a:ext>
   </a:extLst>
 </a:theme>

</xml_diff>

<commit_message>
Moved "ramPerNode" from HpcParamsRemainder.m to BasicParams.m. Updated Instructions. Removed "idleMaster" legacy variable.
</commit_message>
<xml_diff>
--- a/Instructions.docx
+++ b/Instructions.docx
@@ -35,6 +35,8 @@
             </w:rPr>
             <w:t>Contents</w:t>
           </w:r>
+          <w:bookmarkStart w:id="0" w:name="_GoBack"/>
+          <w:bookmarkEnd w:id="0"/>
         </w:p>
         <w:p>
           <w:pPr>
@@ -53,7 +55,7 @@
             <w:rPr>
               <w:rFonts w:eastAsiaTheme="minorEastAsia"/>
               <w:noProof/>
-              <w:lang w:val="en-GB" w:eastAsia="en-GB"/>
+              <w:lang w:val="en-US"/>
             </w:rPr>
           </w:pPr>
           <w:r>
@@ -74,14 +76,14 @@
             </w:rPr>
             <w:fldChar w:fldCharType="separate"/>
           </w:r>
-          <w:hyperlink w:anchor="_Toc454879963" w:history="1">
+          <w:hyperlink w:anchor="_Toc457072101" w:history="1">
             <w:r>
               <w:rPr>
                 <w:rStyle w:val="Hyperlink"/>
                 <w:noProof/>
                 <w:lang w:val="en-GB"/>
               </w:rPr>
-              <w:t>How to run simulation on remote cluster</w:t>
+              <w:t>How to run a simulation on a remote cluster</w:t>
             </w:r>
             <w:r>
               <w:rPr>
@@ -102,7 +104,7 @@
                 <w:noProof/>
                 <w:webHidden/>
               </w:rPr>
-              <w:instrText xml:space="preserve"> PAGEREF _Toc454879963 \h </w:instrText>
+              <w:instrText xml:space="preserve"> PAGEREF _Toc457072101 \h </w:instrText>
             </w:r>
             <w:r>
               <w:rPr>
@@ -141,17 +143,17 @@
             </w:tabs>
             <w:rPr>
               <w:noProof/>
-              <w:lang w:val="en-GB" w:eastAsia="en-GB"/>
+              <w:lang w:val="en-US" w:eastAsia="en-US"/>
             </w:rPr>
           </w:pPr>
-          <w:hyperlink w:anchor="_Toc454879964" w:history="1">
+          <w:hyperlink w:anchor="_Toc457072102" w:history="1">
             <w:r>
               <w:rPr>
                 <w:rStyle w:val="Hyperlink"/>
                 <w:noProof/>
                 <w:lang w:val="en-GB"/>
               </w:rPr>
-              <w:t>Preparing HPC cluster (under Linux)</w:t>
+              <w:t>Preparing a HPC cluster (under Linux)</w:t>
             </w:r>
             <w:r>
               <w:rPr>
@@ -172,7 +174,7 @@
                 <w:noProof/>
                 <w:webHidden/>
               </w:rPr>
-              <w:instrText xml:space="preserve"> PAGEREF _Toc454879964 \h </w:instrText>
+              <w:instrText xml:space="preserve"> PAGEREF _Toc457072102 \h </w:instrText>
             </w:r>
             <w:r>
               <w:rPr>
@@ -211,10 +213,10 @@
             </w:tabs>
             <w:rPr>
               <w:noProof/>
-              <w:lang w:val="en-GB" w:eastAsia="en-GB"/>
+              <w:lang w:val="en-US" w:eastAsia="en-US"/>
             </w:rPr>
           </w:pPr>
-          <w:hyperlink w:anchor="_Toc454879965" w:history="1">
+          <w:hyperlink w:anchor="_Toc457072103" w:history="1">
             <w:r>
               <w:rPr>
                 <w:rStyle w:val="Hyperlink"/>
@@ -242,7 +244,7 @@
                 <w:noProof/>
                 <w:webHidden/>
               </w:rPr>
-              <w:instrText xml:space="preserve"> PAGEREF _Toc454879965 \h </w:instrText>
+              <w:instrText xml:space="preserve"> PAGEREF _Toc457072103 \h </w:instrText>
             </w:r>
             <w:r>
               <w:rPr>
@@ -282,10 +284,10 @@
             <w:rPr>
               <w:rFonts w:eastAsiaTheme="minorEastAsia"/>
               <w:noProof/>
-              <w:lang w:val="en-GB" w:eastAsia="en-GB"/>
+              <w:lang w:val="en-US"/>
             </w:rPr>
           </w:pPr>
-          <w:hyperlink w:anchor="_Toc454879966" w:history="1">
+          <w:hyperlink w:anchor="_Toc457072104" w:history="1">
             <w:r>
               <w:rPr>
                 <w:rStyle w:val="Hyperlink"/>
@@ -313,7 +315,7 @@
                 <w:noProof/>
                 <w:webHidden/>
               </w:rPr>
-              <w:instrText xml:space="preserve"> PAGEREF _Toc454879966 \h </w:instrText>
+              <w:instrText xml:space="preserve"> PAGEREF _Toc457072104 \h </w:instrText>
             </w:r>
             <w:r>
               <w:rPr>
@@ -381,7 +383,7 @@
           <w:lang w:val="en-GB"/>
         </w:rPr>
       </w:pPr>
-      <w:bookmarkStart w:id="0" w:name="_Toc454879963"/>
+      <w:bookmarkStart w:id="1" w:name="_Toc457072101"/>
       <w:r>
         <w:rPr>
           <w:lang w:val="en-GB"/>
@@ -412,7 +414,7 @@
         </w:rPr>
         <w:t>remote cluster</w:t>
       </w:r>
-      <w:bookmarkEnd w:id="0"/>
+      <w:bookmarkEnd w:id="1"/>
     </w:p>
     <w:p>
       <w:pPr>
@@ -422,7 +424,7 @@
           <w:lang w:val="en-GB"/>
         </w:rPr>
       </w:pPr>
-      <w:bookmarkStart w:id="1" w:name="_Toc454879964"/>
+      <w:bookmarkStart w:id="2" w:name="_Toc457072102"/>
       <w:r>
         <w:rPr>
           <w:lang w:val="en-GB"/>
@@ -441,13 +443,7 @@
         </w:rPr>
         <w:t>HPC cluster (under Linux)</w:t>
       </w:r>
-      <w:bookmarkEnd w:id="1"/>
-      <w:r>
-        <w:rPr>
-          <w:lang w:val="en-GB"/>
-        </w:rPr>
-        <w:t xml:space="preserve"> </w:t>
-      </w:r>
+      <w:bookmarkEnd w:id="2"/>
     </w:p>
     <w:p>
       <w:pPr>
@@ -484,15 +480,7 @@
         <w:rPr>
           <w:lang w:val="en-GB"/>
         </w:rPr>
-        <w:t xml:space="preserve">it </w:t>
-      </w:r>
-      <w:bookmarkStart w:id="2" w:name="_GoBack"/>
-      <w:bookmarkEnd w:id="2"/>
-      <w:r>
-        <w:rPr>
-          <w:lang w:val="en-GB"/>
-        </w:rPr>
-        <w:t>is present in the system path</w:t>
+        <w:t>it is present in the system path</w:t>
       </w:r>
       <w:r>
         <w:rPr>
@@ -751,7 +739,7 @@
           <w:lang w:val="en-GB"/>
         </w:rPr>
       </w:pPr>
-      <w:bookmarkStart w:id="3" w:name="_Toc454879965"/>
+      <w:bookmarkStart w:id="3" w:name="_Toc457072103"/>
       <w:r>
         <w:rPr>
           <w:lang w:val="en-GB"/>
@@ -866,7 +854,13 @@
         <w:t xml:space="preserve">BasicParams.m”, </w:t>
       </w:r>
       <w:r>
-        <w:t>set remoteHPC = true and initialize “</w:t>
+        <w:t>set remoteHPC = true</w:t>
+      </w:r>
+      <w:r>
+        <w:t>,</w:t>
+      </w:r>
+      <w:r>
+        <w:t xml:space="preserve"> initialize “</w:t>
       </w:r>
       <w:r>
         <w:t>availableNodes</w:t>
@@ -911,22 +905,40 @@
         <w:rPr>
           <w:rFonts w:eastAsia="Times New Roman"/>
         </w:rPr>
-        <w:t xml:space="preserve">slave </w:t>
+        <w:t>nodes</w:t>
       </w:r>
       <w:r>
         <w:rPr>
           <w:rFonts w:eastAsia="Times New Roman"/>
         </w:rPr>
-        <w:t>nodes</w:t>
-      </w:r>
-      <w:r>
-        <w:rPr>
-          <w:rFonts w:eastAsia="Times New Roman"/>
-        </w:rPr>
         <w:t xml:space="preserve"> in </w:t>
       </w:r>
       <w:r>
         <w:t>your cluster</w:t>
+      </w:r>
+      <w:r>
+        <w:t xml:space="preserve"> and “</w:t>
+      </w:r>
+      <w:r>
+        <w:t>ramPerNode</w:t>
+      </w:r>
+      <w:r>
+        <w:t xml:space="preserve">” with the </w:t>
+      </w:r>
+      <w:r>
+        <w:t xml:space="preserve">minimum </w:t>
+      </w:r>
+      <w:r>
+        <w:t xml:space="preserve">amount of physical memory </w:t>
+      </w:r>
+      <w:r>
+        <w:t xml:space="preserve">installed on </w:t>
+      </w:r>
+      <w:r>
+        <w:t xml:space="preserve">a </w:t>
+      </w:r>
+      <w:r>
+        <w:t>cluster node (in megabytes)</w:t>
       </w:r>
       <w:r>
         <w:t>.</w:t>
@@ -942,49 +954,22 @@
         <w:jc w:val="both"/>
       </w:pPr>
       <w:r>
-        <w:t>Open file “&lt;root&gt;\</w:t>
-      </w:r>
-      <w:r>
-        <w:t>host</w:t>
-      </w:r>
-      <w:r>
-        <w:t>\</w:t>
-      </w:r>
-      <w:r>
-        <w:t>GUI</w:t>
-      </w:r>
-      <w:r>
-        <w:t>\</w:t>
-      </w:r>
-      <w:r>
-        <w:t>Remainders</w:t>
-      </w:r>
-      <w:r>
-        <w:t>\</w:t>
-      </w:r>
-      <w:r>
-        <w:t>HpcParamsRemainder.m</w:t>
-      </w:r>
-      <w:r>
-        <w:t>” and adjust the l</w:t>
-      </w:r>
-      <w:r>
-        <w:t>imit</w:t>
-      </w:r>
-      <w:r>
-        <w:t>s</w:t>
-      </w:r>
-      <w:r>
-        <w:t xml:space="preserve"> of physical memory usage </w:t>
-      </w:r>
-      <w:r>
-        <w:t>for</w:t>
-      </w:r>
-      <w:r>
-        <w:t xml:space="preserve"> cluster node</w:t>
-      </w:r>
-      <w:r>
-        <w:t>s.</w:t>
+        <w:t>L</w:t>
+      </w:r>
+      <w:r>
+        <w:t xml:space="preserve">aunch the following </w:t>
+      </w:r>
+      <w:r>
+        <w:t xml:space="preserve">Matlab </w:t>
+      </w:r>
+      <w:r>
+        <w:t>script: “&lt;root&gt;\host\</w:t>
+      </w:r>
+      <w:r>
+        <w:t>START_GammaSimulator.m</w:t>
+      </w:r>
+      <w:r>
+        <w:t>”.</w:t>
       </w:r>
     </w:p>
     <w:p>
@@ -997,19 +982,100 @@
         <w:jc w:val="both"/>
       </w:pPr>
       <w:r>
-        <w:t>L</w:t>
-      </w:r>
-      <w:r>
-        <w:t xml:space="preserve">aunch the following </w:t>
-      </w:r>
-      <w:r>
-        <w:t xml:space="preserve">Matlab </w:t>
-      </w:r>
-      <w:r>
-        <w:t>script: “&lt;root&gt;\host\</w:t>
-      </w:r>
-      <w:r>
-        <w:t>START_GammaSimulator.m</w:t>
+        <w:t xml:space="preserve">When GUI appears, go to “HPC” panel and adjust the following </w:t>
+      </w:r>
+      <w:r>
+        <w:t>t</w:t>
+      </w:r>
+      <w:r>
+        <w:t>hree</w:t>
+      </w:r>
+      <w:r>
+        <w:t xml:space="preserve"> elements:</w:t>
+      </w:r>
+    </w:p>
+    <w:p>
+      <w:pPr>
+        <w:pStyle w:val="ListParagraph"/>
+        <w:numPr>
+          <w:ilvl w:val="0"/>
+          <w:numId w:val="4"/>
+        </w:numPr>
+        <w:jc w:val="both"/>
+      </w:pPr>
+      <w:r>
+        <w:t>checkbox “</w:t>
+      </w:r>
+      <w:r>
+        <w:t>fakeMPI</w:t>
+      </w:r>
+      <w:r>
+        <w:t xml:space="preserve">” -- </w:t>
+      </w:r>
+      <w:r>
+        <w:t>un</w:t>
+      </w:r>
+      <w:r>
+        <w:t>checked,</w:t>
+      </w:r>
+    </w:p>
+    <w:p>
+      <w:pPr>
+        <w:pStyle w:val="ListParagraph"/>
+        <w:numPr>
+          <w:ilvl w:val="0"/>
+          <w:numId w:val="4"/>
+        </w:numPr>
+        <w:jc w:val="both"/>
+      </w:pPr>
+      <w:r>
+        <w:t>editbox “nt” = the number of processor cores per one cluster node</w:t>
+      </w:r>
+      <w:r>
+        <w:t>,</w:t>
+      </w:r>
+    </w:p>
+    <w:p>
+      <w:pPr>
+        <w:pStyle w:val="ListParagraph"/>
+        <w:numPr>
+          <w:ilvl w:val="0"/>
+          <w:numId w:val="4"/>
+        </w:numPr>
+        <w:jc w:val="both"/>
+      </w:pPr>
+      <w:r>
+        <w:t>editbox “</w:t>
+      </w:r>
+      <w:r>
+        <w:t>loadedNodes</w:t>
+      </w:r>
+      <w:r>
+        <w:t xml:space="preserve">” = cell array with names of </w:t>
+      </w:r>
+      <w:r>
+        <w:t>cluster nodes</w:t>
+      </w:r>
+      <w:r>
+        <w:t xml:space="preserve"> </w:t>
+      </w:r>
+      <w:r>
+        <w:t>to use in the next simulation</w:t>
+      </w:r>
+      <w:r>
+        <w:t>.</w:t>
+      </w:r>
+      <w:r>
+        <w:t xml:space="preserve"> This array </w:t>
+      </w:r>
+      <w:r>
+        <w:t xml:space="preserve">should not contain any nodes out of the </w:t>
+      </w:r>
+      <w:r>
+        <w:t>“</w:t>
+      </w:r>
+      <w:r>
+        <w:t>availableNodes</w:t>
       </w:r>
       <w:r>
         <w:t>”.</w:t>
@@ -1025,115 +1091,6 @@
         <w:jc w:val="both"/>
       </w:pPr>
       <w:r>
-        <w:t xml:space="preserve">When GUI appears, go to “HPC” panel and adjust the following </w:t>
-      </w:r>
-      <w:r>
-        <w:t>t</w:t>
-      </w:r>
-      <w:r>
-        <w:t>hree</w:t>
-      </w:r>
-      <w:r>
-        <w:t xml:space="preserve"> elements:</w:t>
-      </w:r>
-    </w:p>
-    <w:p>
-      <w:pPr>
-        <w:pStyle w:val="ListParagraph"/>
-        <w:numPr>
-          <w:ilvl w:val="0"/>
-          <w:numId w:val="4"/>
-        </w:numPr>
-        <w:jc w:val="both"/>
-      </w:pPr>
-      <w:r>
-        <w:t>checkbox “</w:t>
-      </w:r>
-      <w:r>
-        <w:t>fakeMPI</w:t>
-      </w:r>
-      <w:r>
-        <w:t xml:space="preserve">” -- </w:t>
-      </w:r>
-      <w:r>
-        <w:t>un</w:t>
-      </w:r>
-      <w:r>
-        <w:t>checked,</w:t>
-      </w:r>
-    </w:p>
-    <w:p>
-      <w:pPr>
-        <w:pStyle w:val="ListParagraph"/>
-        <w:numPr>
-          <w:ilvl w:val="0"/>
-          <w:numId w:val="4"/>
-        </w:numPr>
-        <w:jc w:val="both"/>
-      </w:pPr>
-      <w:r>
-        <w:t>editbox “nt” = the number of processor cores per one cluster node</w:t>
-      </w:r>
-      <w:r>
-        <w:t>,</w:t>
-      </w:r>
-    </w:p>
-    <w:p>
-      <w:pPr>
-        <w:pStyle w:val="ListParagraph"/>
-        <w:numPr>
-          <w:ilvl w:val="0"/>
-          <w:numId w:val="4"/>
-        </w:numPr>
-        <w:jc w:val="both"/>
-      </w:pPr>
-      <w:r>
-        <w:t>editbox “</w:t>
-      </w:r>
-      <w:r>
-        <w:t>loadedNodes</w:t>
-      </w:r>
-      <w:r>
-        <w:t xml:space="preserve">” = cell array with names of </w:t>
-      </w:r>
-      <w:r>
-        <w:t>cluster nodes</w:t>
-      </w:r>
-      <w:r>
-        <w:t xml:space="preserve"> </w:t>
-      </w:r>
-      <w:r>
-        <w:t>to use in the next simulation</w:t>
-      </w:r>
-      <w:r>
-        <w:t>.</w:t>
-      </w:r>
-      <w:r>
-        <w:t xml:space="preserve"> This array </w:t>
-      </w:r>
-      <w:r>
-        <w:t xml:space="preserve">should not contain any nodes out of the </w:t>
-      </w:r>
-      <w:r>
-        <w:t>“</w:t>
-      </w:r>
-      <w:r>
-        <w:t>availableNodes</w:t>
-      </w:r>
-      <w:r>
-        <w:t>”.</w:t>
-      </w:r>
-    </w:p>
-    <w:p>
-      <w:pPr>
-        <w:pStyle w:val="ListParagraph"/>
-        <w:numPr>
-          <w:ilvl w:val="0"/>
-          <w:numId w:val="3"/>
-        </w:numPr>
-        <w:jc w:val="both"/>
-      </w:pPr>
-      <w:r>
         <w:t>After that you can click “OK” -- the simulation will be conducted on the remote cluster.</w:t>
       </w:r>
     </w:p>
@@ -1150,7 +1107,7 @@
         </w:rPr>
         <w:br w:type="page"/>
       </w:r>
-      <w:bookmarkStart w:id="4" w:name="_Toc454879966"/>
+      <w:bookmarkStart w:id="4" w:name="_Toc457072104"/>
       <w:r>
         <w:rPr>
           <w:lang w:val="en-GB"/>

</xml_diff>